<commit_message>
Update Machine Learning_CA1_Kevin Scully.docx
</commit_message>
<xml_diff>
--- a/Machine Learning_CA1_Kevin Scully.docx
+++ b/Machine Learning_CA1_Kevin Scully.docx
@@ -2,15 +2,3406 @@
 <file path=word/document.xml><?xml version="1.0" encoding="utf-8"?>
 <w:document xmlns:wpc="http://schemas.microsoft.com/office/word/2010/wordprocessingCanvas" xmlns:cx="http://schemas.microsoft.com/office/drawing/2014/chartex" xmlns:cx1="http://schemas.microsoft.com/office/drawing/2015/9/8/chartex" xmlns:cx2="http://schemas.microsoft.com/office/drawing/2015/10/21/chartex" xmlns:cx3="http://schemas.microsoft.com/office/drawing/2016/5/9/chartex" xmlns:cx4="http://schemas.microsoft.com/office/drawing/2016/5/10/chartex" xmlns:cx5="http://schemas.microsoft.com/office/drawing/2016/5/11/chartex" xmlns:cx6="http://schemas.microsoft.com/office/drawing/2016/5/12/chartex" xmlns:cx7="http://schemas.microsoft.com/office/drawing/2016/5/13/chartex" xmlns:cx8="http://schemas.microsoft.com/office/drawing/2016/5/14/chartex" xmlns:mc="http://schemas.openxmlformats.org/markup-compatibility/2006" xmlns:aink="http://schemas.microsoft.com/office/drawing/2016/ink" xmlns:am3d="http://schemas.microsoft.com/office/drawing/2017/model3d" xmlns:o="urn:schemas-microsoft-com:office:office" xmlns:oel="http://schemas.microsoft.com/office/2019/extlst" xmlns:r="http://schemas.openxmlformats.org/officeDocument/2006/relationships" xmlns:m="http://schemas.openxmlformats.org/officeDocument/2006/math" xmlns:v="urn:schemas-microsoft-com:vml" xmlns:wp14="http://schemas.microsoft.com/office/word/2010/wordprocessingDrawing" xmlns:wp="http://schemas.openxmlformats.org/drawingml/2006/wordprocessingDrawing" xmlns:w10="urn:schemas-microsoft-com:office:word" xmlns:w="http://schemas.openxmlformats.org/wordprocessingml/2006/main" xmlns:w14="http://schemas.microsoft.com/office/word/2010/wordml" xmlns:w15="http://schemas.microsoft.com/office/word/2012/wordml" xmlns:w16cex="http://schemas.microsoft.com/office/word/2018/wordml/cex" xmlns:w16cid="http://schemas.microsoft.com/office/word/2016/wordml/cid" xmlns:w16="http://schemas.microsoft.com/office/word/2018/wordml" xmlns:w16du="http://schemas.microsoft.com/office/word/2023/wordml/word16du" xmlns:w16sdtdh="http://schemas.microsoft.com/office/word/2020/wordml/sdtdatahash" xmlns:w16se="http://schemas.microsoft.com/office/word/2015/wordml/symex" xmlns:wpg="http://schemas.microsoft.com/office/word/2010/wordprocessingGroup" xmlns:wpi="http://schemas.microsoft.com/office/word/2010/wordprocessingInk" xmlns:wne="http://schemas.microsoft.com/office/word/2006/wordml" xmlns:wps="http://schemas.microsoft.com/office/word/2010/wordprocessingShape" mc:Ignorable="w14 w15 w16se w16cid w16 w16cex w16sdtdh w16du wp14">
   <w:body>
+    <w:p/>
     <w:p>
-      <w:hyperlink r:id="rId4" w:history="1">
-        <w:r>
-          <w:rPr>
-            <w:rStyle w:val="Hyperlink"/>
-          </w:rPr>
-          <w:t>Social Housing Construction Status Report Q2 2022 - Dataset - DHLGH Open Data</w:t>
-        </w:r>
-      </w:hyperlink>
+      <w:r>
+        <w:rPr>
+          <w:noProof/>
+        </w:rPr>
+        <mc:AlternateContent>
+          <mc:Choice Requires="wpg">
+            <w:drawing>
+              <wp:anchor distT="0" distB="0" distL="114300" distR="114300" simplePos="0" relativeHeight="251660288" behindDoc="0" locked="0" layoutInCell="1" allowOverlap="1" wp14:anchorId="1103465E" wp14:editId="45AF366D">
+                <wp:simplePos x="0" y="0"/>
+                <wp:positionH relativeFrom="page">
+                  <wp:posOffset>438150</wp:posOffset>
+                </wp:positionH>
+                <wp:positionV relativeFrom="margin">
+                  <wp:posOffset>-1208405</wp:posOffset>
+                </wp:positionV>
+                <wp:extent cx="212090" cy="9144000"/>
+                <wp:effectExtent l="0" t="0" r="16510" b="571500"/>
+                <wp:wrapNone/>
+                <wp:docPr id="441050358" name="Group 8"/>
+                <wp:cNvGraphicFramePr/>
+                <a:graphic xmlns:a="http://schemas.openxmlformats.org/drawingml/2006/main">
+                  <a:graphicData uri="http://schemas.microsoft.com/office/word/2010/wordprocessingGroup">
+                    <wpg:wgp>
+                      <wpg:cNvGrpSpPr/>
+                      <wpg:grpSpPr>
+                        <a:xfrm>
+                          <a:off x="0" y="0"/>
+                          <a:ext cx="219075" cy="9719310"/>
+                          <a:chOff x="0" y="0"/>
+                          <a:chExt cx="228600" cy="9144000"/>
+                        </a:xfrm>
+                      </wpg:grpSpPr>
+                      <wps:wsp>
+                        <wps:cNvPr id="933713807" name="Rectangle 933713807"/>
+                        <wps:cNvSpPr/>
+                        <wps:spPr>
+                          <a:xfrm>
+                            <a:off x="0" y="0"/>
+                            <a:ext cx="228600" cy="8782050"/>
+                          </a:xfrm>
+                          <a:prstGeom prst="rect">
+                            <a:avLst/>
+                          </a:prstGeom>
+                          <a:solidFill>
+                            <a:schemeClr val="accent2"/>
+                          </a:solidFill>
+                          <a:ln>
+                            <a:noFill/>
+                          </a:ln>
+                        </wps:spPr>
+                        <wps:style>
+                          <a:lnRef idx="2">
+                            <a:schemeClr val="accent1">
+                              <a:shade val="50000"/>
+                            </a:schemeClr>
+                          </a:lnRef>
+                          <a:fillRef idx="1">
+                            <a:schemeClr val="accent1"/>
+                          </a:fillRef>
+                          <a:effectRef idx="0">
+                            <a:schemeClr val="accent1"/>
+                          </a:effectRef>
+                          <a:fontRef idx="minor">
+                            <a:schemeClr val="lt1"/>
+                          </a:fontRef>
+                        </wps:style>
+                        <wps:bodyPr rot="0" spcFirstLastPara="0" vert="horz" wrap="square" lIns="91440" tIns="45720" rIns="91440" bIns="45720" numCol="1" spcCol="0" rtlCol="0" fromWordArt="0" anchor="ctr" anchorCtr="0" forceAA="0" compatLnSpc="1">
+                          <a:prstTxWarp prst="textNoShape">
+                            <a:avLst/>
+                          </a:prstTxWarp>
+                          <a:noAutofit/>
+                        </wps:bodyPr>
+                      </wps:wsp>
+                      <wps:wsp>
+                        <wps:cNvPr id="613200170" name="Rectangle 613200170"/>
+                        <wps:cNvSpPr>
+                          <a:spLocks noChangeAspect="1"/>
+                        </wps:cNvSpPr>
+                        <wps:spPr>
+                          <a:xfrm>
+                            <a:off x="0" y="8915400"/>
+                            <a:ext cx="228600" cy="228600"/>
+                          </a:xfrm>
+                          <a:prstGeom prst="rect">
+                            <a:avLst/>
+                          </a:prstGeom>
+                          <a:solidFill>
+                            <a:schemeClr val="accent1"/>
+                          </a:solidFill>
+                          <a:ln>
+                            <a:noFill/>
+                          </a:ln>
+                        </wps:spPr>
+                        <wps:style>
+                          <a:lnRef idx="2">
+                            <a:schemeClr val="accent1">
+                              <a:shade val="50000"/>
+                            </a:schemeClr>
+                          </a:lnRef>
+                          <a:fillRef idx="1">
+                            <a:schemeClr val="accent1"/>
+                          </a:fillRef>
+                          <a:effectRef idx="0">
+                            <a:schemeClr val="accent1"/>
+                          </a:effectRef>
+                          <a:fontRef idx="minor">
+                            <a:schemeClr val="lt1"/>
+                          </a:fontRef>
+                        </wps:style>
+                        <wps:bodyPr rot="0" spcFirstLastPara="0" vert="horz" wrap="square" lIns="91440" tIns="45720" rIns="91440" bIns="45720" numCol="1" spcCol="0" rtlCol="0" fromWordArt="0" anchor="ctr" anchorCtr="0" forceAA="0" compatLnSpc="1">
+                          <a:prstTxWarp prst="textNoShape">
+                            <a:avLst/>
+                          </a:prstTxWarp>
+                          <a:noAutofit/>
+                        </wps:bodyPr>
+                      </wps:wsp>
+                    </wpg:wgp>
+                  </a:graphicData>
+                </a:graphic>
+                <wp14:sizeRelH relativeFrom="page">
+                  <wp14:pctWidth>0</wp14:pctWidth>
+                </wp14:sizeRelH>
+                <wp14:sizeRelV relativeFrom="page">
+                  <wp14:pctHeight>0</wp14:pctHeight>
+                </wp14:sizeRelV>
+              </wp:anchor>
+            </w:drawing>
+          </mc:Choice>
+          <mc:Fallback>
+            <w:pict>
+              <v:group w14:anchorId="028D53C7" id="Group 8" o:spid="_x0000_s1026" style="position:absolute;margin-left:34.5pt;margin-top:-95.15pt;width:16.7pt;height:10in;z-index:251660288;mso-position-horizontal-relative:page;mso-position-vertical-relative:margin" coordsize="2286,91440" o:gfxdata="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">
+                <v:rect id="Rectangle 933713807" o:spid="_x0000_s1027" style="position:absolute;width:2286;height:87820;visibility:visible;mso-wrap-style:square;v-text-anchor:middle" o:gfxdata="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" fillcolor="#e97132 [3205]" stroked="f" strokeweight="1pt"/>
+                <v:rect id="Rectangle 613200170" o:spid="_x0000_s1028" style="position:absolute;top:89154;width:2286;height:2286;visibility:visible;mso-wrap-style:square;v-text-anchor:middle" o:gfxdata="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" fillcolor="#156082 [3204]" stroked="f" strokeweight="1pt">
+                  <o:lock v:ext="edit" aspectratio="t"/>
+                </v:rect>
+                <w10:wrap anchorx="page" anchory="margin"/>
+              </v:group>
+            </w:pict>
+          </mc:Fallback>
+        </mc:AlternateContent>
+      </w:r>
+      <w:r>
+        <w:rPr>
+          <w:noProof/>
+        </w:rPr>
+        <w:drawing>
+          <wp:anchor distT="0" distB="0" distL="114300" distR="114300" simplePos="0" relativeHeight="251659264" behindDoc="0" locked="0" layoutInCell="1" allowOverlap="1" wp14:anchorId="6DC7C8DD" wp14:editId="2471BB40">
+            <wp:simplePos x="0" y="0"/>
+            <wp:positionH relativeFrom="margin">
+              <wp:posOffset>4174490</wp:posOffset>
+            </wp:positionH>
+            <wp:positionV relativeFrom="margin">
+              <wp:posOffset>-276225</wp:posOffset>
+            </wp:positionV>
+            <wp:extent cx="2206625" cy="762000"/>
+            <wp:effectExtent l="0" t="0" r="3175" b="0"/>
+            <wp:wrapSquare wrapText="bothSides"/>
+            <wp:docPr id="1705581967" name="Picture 7" descr="A logo for college computing&#10;&#10;Description automatically generated"/>
+            <wp:cNvGraphicFramePr>
+              <a:graphicFrameLocks xmlns:a="http://schemas.openxmlformats.org/drawingml/2006/main" noChangeAspect="1"/>
+            </wp:cNvGraphicFramePr>
+            <a:graphic xmlns:a="http://schemas.openxmlformats.org/drawingml/2006/main">
+              <a:graphicData uri="http://schemas.openxmlformats.org/drawingml/2006/picture">
+                <pic:pic xmlns:pic="http://schemas.openxmlformats.org/drawingml/2006/picture">
+                  <pic:nvPicPr>
+                    <pic:cNvPr id="0" name="Picture 1" descr="A logo for college computing&#10;&#10;Description automatically generated"/>
+                    <pic:cNvPicPr>
+                      <a:picLocks noChangeAspect="1" noChangeArrowheads="1"/>
+                    </pic:cNvPicPr>
+                  </pic:nvPicPr>
+                  <pic:blipFill>
+                    <a:blip r:embed="rId6">
+                      <a:extLst>
+                        <a:ext uri="{28A0092B-C50C-407E-A947-70E740481C1C}">
+                          <a14:useLocalDpi xmlns:a14="http://schemas.microsoft.com/office/drawing/2010/main" val="0"/>
+                        </a:ext>
+                      </a:extLst>
+                    </a:blip>
+                    <a:srcRect/>
+                    <a:stretch>
+                      <a:fillRect/>
+                    </a:stretch>
+                  </pic:blipFill>
+                  <pic:spPr bwMode="auto">
+                    <a:xfrm>
+                      <a:off x="0" y="0"/>
+                      <a:ext cx="2206625" cy="762000"/>
+                    </a:xfrm>
+                    <a:prstGeom prst="rect">
+                      <a:avLst/>
+                    </a:prstGeom>
+                    <a:noFill/>
+                  </pic:spPr>
+                </pic:pic>
+              </a:graphicData>
+            </a:graphic>
+            <wp14:sizeRelH relativeFrom="margin">
+              <wp14:pctWidth>0</wp14:pctWidth>
+            </wp14:sizeRelH>
+            <wp14:sizeRelV relativeFrom="margin">
+              <wp14:pctHeight>0</wp14:pctHeight>
+            </wp14:sizeRelV>
+          </wp:anchor>
+        </w:drawing>
+      </w:r>
+    </w:p>
+    <w:p/>
+    <w:p>
+      <w:pPr>
+        <w:rPr>
+          <w:b/>
+          <w:bCs/>
+        </w:rPr>
+      </w:pPr>
+      <w:r>
+        <w:rPr>
+          <w:b/>
+          <w:bCs/>
+        </w:rPr>
+        <w:t>Assessment Cover Page</w:t>
+      </w:r>
+    </w:p>
+    <w:p>
+      <w:pPr>
+        <w:rPr>
+          <w:i/>
+          <w:iCs/>
+        </w:rPr>
+      </w:pPr>
+    </w:p>
+    <w:tbl>
+      <w:tblPr>
+        <w:tblStyle w:val="TableGrid"/>
+        <w:tblW w:w="0" w:type="auto"/>
+        <w:tblBorders>
+          <w:top w:val="none" w:sz="0" w:space="0" w:color="auto"/>
+          <w:left w:val="none" w:sz="0" w:space="0" w:color="auto"/>
+          <w:bottom w:val="none" w:sz="0" w:space="0" w:color="auto"/>
+          <w:right w:val="none" w:sz="0" w:space="0" w:color="auto"/>
+          <w:insideH w:val="none" w:sz="0" w:space="0" w:color="auto"/>
+          <w:insideV w:val="none" w:sz="0" w:space="0" w:color="auto"/>
+        </w:tblBorders>
+        <w:tblLook w:val="04A0" w:firstRow="1" w:lastRow="0" w:firstColumn="1" w:lastColumn="0" w:noHBand="0" w:noVBand="1"/>
+      </w:tblPr>
+      <w:tblGrid>
+        <w:gridCol w:w="3256"/>
+        <w:gridCol w:w="5760"/>
+      </w:tblGrid>
+      <w:tr>
+        <w:tc>
+          <w:tcPr>
+            <w:tcW w:w="3256" w:type="dxa"/>
+            <w:hideMark/>
+          </w:tcPr>
+          <w:p>
+            <w:pPr>
+              <w:spacing w:after="160" w:line="278" w:lineRule="auto"/>
+            </w:pPr>
+            <w:r>
+              <w:rPr>
+                <w:i/>
+                <w:iCs/>
+              </w:rPr>
+              <w:t>Student Full Name:</w:t>
+            </w:r>
+          </w:p>
+        </w:tc>
+        <w:tc>
+          <w:tcPr>
+            <w:tcW w:w="5760" w:type="dxa"/>
+          </w:tcPr>
+          <w:p>
+            <w:pPr>
+              <w:spacing w:after="160" w:line="278" w:lineRule="auto"/>
+            </w:pPr>
+            <w:r>
+              <w:t>Kevin Scully</w:t>
+            </w:r>
+          </w:p>
+        </w:tc>
+      </w:tr>
+      <w:tr>
+        <w:tc>
+          <w:tcPr>
+            <w:tcW w:w="3256" w:type="dxa"/>
+            <w:hideMark/>
+          </w:tcPr>
+          <w:p>
+            <w:pPr>
+              <w:spacing w:after="160" w:line="278" w:lineRule="auto"/>
+              <w:rPr>
+                <w:i/>
+                <w:iCs/>
+              </w:rPr>
+            </w:pPr>
+            <w:r>
+              <w:rPr>
+                <w:i/>
+                <w:iCs/>
+              </w:rPr>
+              <w:t>Student Number</w:t>
+            </w:r>
+          </w:p>
+        </w:tc>
+        <w:tc>
+          <w:tcPr>
+            <w:tcW w:w="5760" w:type="dxa"/>
+          </w:tcPr>
+          <w:p>
+            <w:pPr>
+              <w:spacing w:after="160" w:line="278" w:lineRule="auto"/>
+            </w:pPr>
+            <w:r>
+              <w:t>24275</w:t>
+            </w:r>
+          </w:p>
+        </w:tc>
+      </w:tr>
+      <w:tr>
+        <w:tc>
+          <w:tcPr>
+            <w:tcW w:w="3256" w:type="dxa"/>
+            <w:hideMark/>
+          </w:tcPr>
+          <w:p>
+            <w:pPr>
+              <w:spacing w:after="160" w:line="278" w:lineRule="auto"/>
+              <w:rPr>
+                <w:i/>
+                <w:iCs/>
+              </w:rPr>
+            </w:pPr>
+            <w:r>
+              <w:rPr>
+                <w:i/>
+                <w:iCs/>
+              </w:rPr>
+              <w:t>Module Title</w:t>
+            </w:r>
+          </w:p>
+        </w:tc>
+        <w:tc>
+          <w:tcPr>
+            <w:tcW w:w="5760" w:type="dxa"/>
+          </w:tcPr>
+          <w:p>
+            <w:pPr>
+              <w:spacing w:after="160" w:line="278" w:lineRule="auto"/>
+            </w:pPr>
+            <w:r>
+              <w:t xml:space="preserve">Machine Learning </w:t>
+            </w:r>
+          </w:p>
+        </w:tc>
+      </w:tr>
+      <w:tr>
+        <w:tc>
+          <w:tcPr>
+            <w:tcW w:w="3256" w:type="dxa"/>
+            <w:hideMark/>
+          </w:tcPr>
+          <w:p>
+            <w:pPr>
+              <w:spacing w:after="160" w:line="278" w:lineRule="auto"/>
+              <w:rPr>
+                <w:i/>
+                <w:iCs/>
+              </w:rPr>
+            </w:pPr>
+            <w:r>
+              <w:rPr>
+                <w:i/>
+                <w:iCs/>
+              </w:rPr>
+              <w:t>Assessment Title</w:t>
+            </w:r>
+          </w:p>
+        </w:tc>
+        <w:tc>
+          <w:tcPr>
+            <w:tcW w:w="5760" w:type="dxa"/>
+          </w:tcPr>
+          <w:p>
+            <w:pPr>
+              <w:spacing w:after="160" w:line="278" w:lineRule="auto"/>
+            </w:pPr>
+            <w:r>
+              <w:t xml:space="preserve">CA1 </w:t>
+            </w:r>
+          </w:p>
+        </w:tc>
+      </w:tr>
+      <w:tr>
+        <w:tc>
+          <w:tcPr>
+            <w:tcW w:w="3256" w:type="dxa"/>
+            <w:hideMark/>
+          </w:tcPr>
+          <w:p>
+            <w:pPr>
+              <w:spacing w:after="160" w:line="278" w:lineRule="auto"/>
+              <w:rPr>
+                <w:i/>
+                <w:iCs/>
+              </w:rPr>
+            </w:pPr>
+            <w:r>
+              <w:rPr>
+                <w:i/>
+                <w:iCs/>
+              </w:rPr>
+              <w:t>Assessment Due Date</w:t>
+            </w:r>
+          </w:p>
+        </w:tc>
+        <w:tc>
+          <w:tcPr>
+            <w:tcW w:w="5760" w:type="dxa"/>
+          </w:tcPr>
+          <w:p>
+            <w:pPr>
+              <w:spacing w:after="160" w:line="278" w:lineRule="auto"/>
+            </w:pPr>
+            <w:r>
+              <w:t>24</w:t>
+            </w:r>
+            <w:r>
+              <w:rPr>
+                <w:vertAlign w:val="superscript"/>
+              </w:rPr>
+              <w:t>th</w:t>
+            </w:r>
+            <w:r>
+              <w:t xml:space="preserve"> </w:t>
+            </w:r>
+            <w:r>
+              <w:t>November 2024</w:t>
+            </w:r>
+          </w:p>
+        </w:tc>
+      </w:tr>
+      <w:tr>
+        <w:tc>
+          <w:tcPr>
+            <w:tcW w:w="3256" w:type="dxa"/>
+            <w:hideMark/>
+          </w:tcPr>
+          <w:p>
+            <w:pPr>
+              <w:spacing w:after="160" w:line="278" w:lineRule="auto"/>
+              <w:rPr>
+                <w:i/>
+                <w:iCs/>
+              </w:rPr>
+            </w:pPr>
+            <w:r>
+              <w:rPr>
+                <w:i/>
+                <w:iCs/>
+              </w:rPr>
+              <w:t>Date of Submission</w:t>
+            </w:r>
+          </w:p>
+        </w:tc>
+        <w:tc>
+          <w:tcPr>
+            <w:tcW w:w="5760" w:type="dxa"/>
+          </w:tcPr>
+          <w:p>
+            <w:pPr>
+              <w:spacing w:after="160" w:line="278" w:lineRule="auto"/>
+            </w:pPr>
+            <w:r>
+              <w:t>18</w:t>
+            </w:r>
+            <w:r>
+              <w:rPr>
+                <w:vertAlign w:val="superscript"/>
+              </w:rPr>
+              <w:t>th</w:t>
+            </w:r>
+            <w:r>
+              <w:t xml:space="preserve"> </w:t>
+            </w:r>
+            <w:r>
+              <w:t>November 2024</w:t>
+            </w:r>
+          </w:p>
+        </w:tc>
+      </w:tr>
+      <w:tr>
+        <w:tc>
+          <w:tcPr>
+            <w:tcW w:w="3256" w:type="dxa"/>
+          </w:tcPr>
+          <w:p>
+            <w:pPr>
+              <w:rPr>
+                <w:i/>
+                <w:iCs/>
+              </w:rPr>
+            </w:pPr>
+          </w:p>
+        </w:tc>
+        <w:tc>
+          <w:tcPr>
+            <w:tcW w:w="5760" w:type="dxa"/>
+          </w:tcPr>
+          <w:p/>
+        </w:tc>
+      </w:tr>
+    </w:tbl>
+    <w:p>
+      <w:pPr>
+        <w:rPr>
+          <w:i/>
+          <w:iCs/>
+        </w:rPr>
+      </w:pPr>
+    </w:p>
+    <w:p/>
+    <w:p>
+      <w:r>
+        <w:rPr>
+          <w:noProof/>
+        </w:rPr>
+        <mc:AlternateContent>
+          <mc:Choice Requires="wps">
+            <w:drawing>
+              <wp:anchor distT="0" distB="0" distL="114300" distR="114300" simplePos="0" relativeHeight="251661312" behindDoc="0" locked="0" layoutInCell="1" allowOverlap="1" wp14:anchorId="3A294E8E" wp14:editId="5DB7824A">
+                <wp:simplePos x="0" y="0"/>
+                <wp:positionH relativeFrom="margin">
+                  <wp:align>left</wp:align>
+                </wp:positionH>
+                <wp:positionV relativeFrom="paragraph">
+                  <wp:posOffset>214630</wp:posOffset>
+                </wp:positionV>
+                <wp:extent cx="5772150" cy="2943225"/>
+                <wp:effectExtent l="19050" t="19050" r="19050" b="28575"/>
+                <wp:wrapNone/>
+                <wp:docPr id="1903346078" name="Text Box 6"/>
+                <wp:cNvGraphicFramePr/>
+                <a:graphic xmlns:a="http://schemas.openxmlformats.org/drawingml/2006/main">
+                  <a:graphicData uri="http://schemas.microsoft.com/office/word/2010/wordprocessingShape">
+                    <wps:wsp>
+                      <wps:cNvSpPr txBox="1"/>
+                      <wps:spPr>
+                        <a:xfrm>
+                          <a:off x="0" y="0"/>
+                          <a:ext cx="5772150" cy="2943225"/>
+                        </a:xfrm>
+                        <a:prstGeom prst="rect">
+                          <a:avLst/>
+                        </a:prstGeom>
+                        <a:solidFill>
+                          <a:schemeClr val="lt1"/>
+                        </a:solidFill>
+                        <a:ln w="28575">
+                          <a:solidFill>
+                            <a:schemeClr val="accent1"/>
+                          </a:solidFill>
+                        </a:ln>
+                        <a:effectLst/>
+                      </wps:spPr>
+                      <wps:txbx>
+                        <w:txbxContent>
+                          <w:p>
+                            <w:pPr>
+                              <w:rPr>
+                                <w:rFonts w:cs="Calibri"/>
+                                <w:b/>
+                                <w:bCs/>
+                                <w:color w:val="156082" w:themeColor="accent1"/>
+                                <w:sz w:val="32"/>
+                                <w:szCs w:val="32"/>
+                              </w:rPr>
+                            </w:pPr>
+                            <w:r>
+                              <w:rPr>
+                                <w:rFonts w:cs="Calibri"/>
+                                <w:b/>
+                                <w:bCs/>
+                                <w:color w:val="156082" w:themeColor="accent1"/>
+                                <w:sz w:val="32"/>
+                                <w:szCs w:val="32"/>
+                              </w:rPr>
+                              <w:t>Declaration</w:t>
+                            </w:r>
+                          </w:p>
+                          <w:p>
+                            <w:pPr>
+                              <w:rPr>
+                                <w:rFonts w:cs="Calibri"/>
+                                <w:sz w:val="28"/>
+                                <w:szCs w:val="28"/>
+                              </w:rPr>
+                            </w:pPr>
+                            <w:r>
+                              <w:rPr>
+                                <w:rFonts w:cs="Calibri"/>
+                                <w:sz w:val="28"/>
+                                <w:szCs w:val="28"/>
+                              </w:rPr>
+                              <w:t xml:space="preserve">By submitting this assessment, I confirm that I have read the CCT policy on academic misconduct and understand the implications of submitting work that is not my own or does not appropriately reference material taken from a third party or other source. </w:t>
+                            </w:r>
+                          </w:p>
+                          <w:p>
+                            <w:pPr>
+                              <w:rPr>
+                                <w:rFonts w:cs="Calibri"/>
+                                <w:sz w:val="28"/>
+                                <w:szCs w:val="28"/>
+                              </w:rPr>
+                            </w:pPr>
+                            <w:r>
+                              <w:rPr>
+                                <w:rFonts w:cs="Calibri"/>
+                                <w:sz w:val="28"/>
+                                <w:szCs w:val="28"/>
+                              </w:rPr>
+                              <w:t>I declare it to be my own work and that all material from third parties has been appropriately referenced.</w:t>
+                            </w:r>
+                          </w:p>
+                          <w:p>
+                            <w:pPr>
+                              <w:rPr>
+                                <w:sz w:val="28"/>
+                                <w:szCs w:val="28"/>
+                              </w:rPr>
+                            </w:pPr>
+                            <w:r>
+                              <w:rPr>
+                                <w:rFonts w:cs="Calibri"/>
+                                <w:sz w:val="28"/>
+                                <w:szCs w:val="28"/>
+                              </w:rPr>
+                              <w:t xml:space="preserve"> I further confirm that this work has not previously been submitted for assessment by myself or someone else in CCT College Dublin or any other higher education institution.</w:t>
+                            </w:r>
+                          </w:p>
+                        </w:txbxContent>
+                      </wps:txbx>
+                      <wps:bodyPr rot="0" spcFirstLastPara="0" vertOverflow="clip" horzOverflow="clip" vert="horz" wrap="square" lIns="91440" tIns="45720" rIns="91440" bIns="45720" numCol="1" spcCol="0" rtlCol="0" fromWordArt="0" anchor="t" anchorCtr="0" forceAA="0" compatLnSpc="1">
+                        <a:prstTxWarp prst="textNoShape">
+                          <a:avLst/>
+                        </a:prstTxWarp>
+                        <a:noAutofit/>
+                      </wps:bodyPr>
+                    </wps:wsp>
+                  </a:graphicData>
+                </a:graphic>
+                <wp14:sizeRelH relativeFrom="margin">
+                  <wp14:pctWidth>0</wp14:pctWidth>
+                </wp14:sizeRelH>
+                <wp14:sizeRelV relativeFrom="margin">
+                  <wp14:pctHeight>0</wp14:pctHeight>
+                </wp14:sizeRelV>
+              </wp:anchor>
+            </w:drawing>
+          </mc:Choice>
+          <mc:Fallback>
+            <w:pict>
+              <v:shapetype w14:anchorId="3A294E8E" id="_x0000_t202" coordsize="21600,21600" o:spt="202" path="m,l,21600r21600,l21600,xe">
+                <v:stroke joinstyle="miter"/>
+                <v:path gradientshapeok="t" o:connecttype="rect"/>
+              </v:shapetype>
+              <v:shape id="Text Box 6" o:spid="_x0000_s1026" type="#_x0000_t202" style="position:absolute;margin-left:0;margin-top:16.9pt;width:454.5pt;height:231.75pt;z-index:251661312;visibility:visible;mso-wrap-style:square;mso-width-percent:0;mso-height-percent:0;mso-wrap-distance-left:9pt;mso-wrap-distance-top:0;mso-wrap-distance-right:9pt;mso-wrap-distance-bottom:0;mso-position-horizontal:left;mso-position-horizontal-relative:margin;mso-position-vertical:absolute;mso-position-vertical-relative:text;mso-width-percent:0;mso-height-percent:0;mso-width-relative:margin;mso-height-relative:margin;v-text-anchor:top" o:gfxdata="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" fillcolor="white [3201]" strokecolor="#156082 [3204]" strokeweight="2.25pt">
+                <v:textbox>
+                  <w:txbxContent>
+                    <w:p>
+                      <w:pPr>
+                        <w:rPr>
+                          <w:rFonts w:cs="Calibri"/>
+                          <w:b/>
+                          <w:bCs/>
+                          <w:color w:val="156082" w:themeColor="accent1"/>
+                          <w:sz w:val="32"/>
+                          <w:szCs w:val="32"/>
+                        </w:rPr>
+                      </w:pPr>
+                      <w:r>
+                        <w:rPr>
+                          <w:rFonts w:cs="Calibri"/>
+                          <w:b/>
+                          <w:bCs/>
+                          <w:color w:val="156082" w:themeColor="accent1"/>
+                          <w:sz w:val="32"/>
+                          <w:szCs w:val="32"/>
+                        </w:rPr>
+                        <w:t>Declaration</w:t>
+                      </w:r>
+                    </w:p>
+                    <w:p>
+                      <w:pPr>
+                        <w:rPr>
+                          <w:rFonts w:cs="Calibri"/>
+                          <w:sz w:val="28"/>
+                          <w:szCs w:val="28"/>
+                        </w:rPr>
+                      </w:pPr>
+                      <w:r>
+                        <w:rPr>
+                          <w:rFonts w:cs="Calibri"/>
+                          <w:sz w:val="28"/>
+                          <w:szCs w:val="28"/>
+                        </w:rPr>
+                        <w:t xml:space="preserve">By submitting this assessment, I confirm that I have read the CCT policy on academic misconduct and understand the implications of submitting work that is not my own or does not appropriately reference material taken from a third party or other source. </w:t>
+                      </w:r>
+                    </w:p>
+                    <w:p>
+                      <w:pPr>
+                        <w:rPr>
+                          <w:rFonts w:cs="Calibri"/>
+                          <w:sz w:val="28"/>
+                          <w:szCs w:val="28"/>
+                        </w:rPr>
+                      </w:pPr>
+                      <w:r>
+                        <w:rPr>
+                          <w:rFonts w:cs="Calibri"/>
+                          <w:sz w:val="28"/>
+                          <w:szCs w:val="28"/>
+                        </w:rPr>
+                        <w:t>I declare it to be my own work and that all material from third parties has been appropriately referenced.</w:t>
+                      </w:r>
+                    </w:p>
+                    <w:p>
+                      <w:pPr>
+                        <w:rPr>
+                          <w:sz w:val="28"/>
+                          <w:szCs w:val="28"/>
+                        </w:rPr>
+                      </w:pPr>
+                      <w:r>
+                        <w:rPr>
+                          <w:rFonts w:cs="Calibri"/>
+                          <w:sz w:val="28"/>
+                          <w:szCs w:val="28"/>
+                        </w:rPr>
+                        <w:t xml:space="preserve"> I further confirm that this work has not previously been submitted for assessment by myself or someone else in CCT College Dublin or any other higher education institution.</w:t>
+                      </w:r>
+                    </w:p>
+                  </w:txbxContent>
+                </v:textbox>
+                <w10:wrap anchorx="margin"/>
+              </v:shape>
+            </w:pict>
+          </mc:Fallback>
+        </mc:AlternateContent>
+      </w:r>
+    </w:p>
+    <w:p/>
+    <w:p/>
+    <w:p/>
+    <w:p/>
+    <w:p/>
+    <w:p/>
+    <w:p/>
+    <w:p/>
+    <w:p/>
+    <w:p/>
+    <w:p>
+      <w:r>
+        <w:br w:type="page"/>
+      </w:r>
+    </w:p>
+    <w:p>
+      <w:pPr>
+        <w:sectPr>
+          <w:pgSz w:w="11906" w:h="16838"/>
+          <w:pgMar w:top="1440" w:right="1440" w:bottom="1440" w:left="1440" w:header="708" w:footer="708" w:gutter="0"/>
+          <w:cols w:space="720"/>
+        </w:sectPr>
+      </w:pPr>
+    </w:p>
+    <w:sdt>
+      <w:sdtPr>
+        <w:id w:val="-1141109093"/>
+        <w:docPartObj>
+          <w:docPartGallery w:val="Table of Contents"/>
+          <w:docPartUnique/>
+        </w:docPartObj>
+      </w:sdtPr>
+      <w:sdtContent>
+        <w:p>
+          <w:pPr>
+            <w:rPr>
+              <w:rStyle w:val="Heading1Char"/>
+            </w:rPr>
+          </w:pPr>
+          <w:r>
+            <w:rPr>
+              <w:rStyle w:val="Heading1Char"/>
+            </w:rPr>
+            <w:t>Contents</w:t>
+          </w:r>
+        </w:p>
+        <w:p>
+          <w:pPr>
+            <w:pStyle w:val="TOC1"/>
+            <w:tabs>
+              <w:tab w:val="right" w:leader="dot" w:pos="9016"/>
+            </w:tabs>
+            <w:rPr>
+              <w:rFonts w:eastAsiaTheme="minorEastAsia"/>
+              <w:noProof/>
+              <w:lang w:val="en-IE" w:eastAsia="en-IE"/>
+            </w:rPr>
+          </w:pPr>
+          <w:r>
+            <w:fldChar w:fldCharType="begin"/>
+          </w:r>
+          <w:r>
+            <w:instrText xml:space="preserve"> TOC \o "1-3" \h \z \u </w:instrText>
+          </w:r>
+          <w:r>
+            <w:fldChar w:fldCharType="separate"/>
+          </w:r>
+          <w:hyperlink w:anchor="_Toc182663127" w:history="1">
+            <w:r>
+              <w:rPr>
+                <w:rStyle w:val="Hyperlink"/>
+                <w:noProof/>
+              </w:rPr>
+              <w:t>Introduction to Problem Description, Motivation, and Objectives</w:t>
+            </w:r>
+            <w:r>
+              <w:rPr>
+                <w:noProof/>
+                <w:webHidden/>
+              </w:rPr>
+              <w:tab/>
+            </w:r>
+            <w:r>
+              <w:rPr>
+                <w:noProof/>
+                <w:webHidden/>
+              </w:rPr>
+              <w:fldChar w:fldCharType="begin"/>
+            </w:r>
+            <w:r>
+              <w:rPr>
+                <w:noProof/>
+                <w:webHidden/>
+              </w:rPr>
+              <w:instrText xml:space="preserve"> PAGEREF _Toc182663127 \h </w:instrText>
+            </w:r>
+            <w:r>
+              <w:rPr>
+                <w:noProof/>
+                <w:webHidden/>
+              </w:rPr>
+            </w:r>
+            <w:r>
+              <w:rPr>
+                <w:noProof/>
+                <w:webHidden/>
+              </w:rPr>
+              <w:fldChar w:fldCharType="separate"/>
+            </w:r>
+            <w:r>
+              <w:rPr>
+                <w:noProof/>
+                <w:webHidden/>
+              </w:rPr>
+              <w:t>3</w:t>
+            </w:r>
+            <w:r>
+              <w:rPr>
+                <w:noProof/>
+                <w:webHidden/>
+              </w:rPr>
+              <w:fldChar w:fldCharType="end"/>
+            </w:r>
+          </w:hyperlink>
+        </w:p>
+        <w:p>
+          <w:pPr>
+            <w:pStyle w:val="TOC1"/>
+            <w:tabs>
+              <w:tab w:val="right" w:leader="dot" w:pos="9016"/>
+            </w:tabs>
+            <w:rPr>
+              <w:rFonts w:eastAsiaTheme="minorEastAsia"/>
+              <w:noProof/>
+              <w:lang w:val="en-IE" w:eastAsia="en-IE"/>
+            </w:rPr>
+          </w:pPr>
+          <w:hyperlink w:anchor="_Toc182663128" w:history="1">
+            <w:r>
+              <w:rPr>
+                <w:rStyle w:val="Hyperlink"/>
+                <w:noProof/>
+              </w:rPr>
+              <w:t>Characterization and Cleaning of Dataset, Training and Testing of ML Models</w:t>
+            </w:r>
+            <w:r>
+              <w:rPr>
+                <w:noProof/>
+                <w:webHidden/>
+              </w:rPr>
+              <w:tab/>
+            </w:r>
+            <w:r>
+              <w:rPr>
+                <w:noProof/>
+                <w:webHidden/>
+              </w:rPr>
+              <w:fldChar w:fldCharType="begin"/>
+            </w:r>
+            <w:r>
+              <w:rPr>
+                <w:noProof/>
+                <w:webHidden/>
+              </w:rPr>
+              <w:instrText xml:space="preserve"> PAGEREF _Toc182663128 \h </w:instrText>
+            </w:r>
+            <w:r>
+              <w:rPr>
+                <w:noProof/>
+                <w:webHidden/>
+              </w:rPr>
+            </w:r>
+            <w:r>
+              <w:rPr>
+                <w:noProof/>
+                <w:webHidden/>
+              </w:rPr>
+              <w:fldChar w:fldCharType="separate"/>
+            </w:r>
+            <w:r>
+              <w:rPr>
+                <w:noProof/>
+                <w:webHidden/>
+              </w:rPr>
+              <w:t>3</w:t>
+            </w:r>
+            <w:r>
+              <w:rPr>
+                <w:noProof/>
+                <w:webHidden/>
+              </w:rPr>
+              <w:fldChar w:fldCharType="end"/>
+            </w:r>
+          </w:hyperlink>
+        </w:p>
+        <w:p>
+          <w:pPr>
+            <w:pStyle w:val="TOC1"/>
+            <w:tabs>
+              <w:tab w:val="right" w:leader="dot" w:pos="9016"/>
+            </w:tabs>
+            <w:rPr>
+              <w:rFonts w:eastAsiaTheme="minorEastAsia"/>
+              <w:noProof/>
+              <w:lang w:val="en-IE" w:eastAsia="en-IE"/>
+            </w:rPr>
+          </w:pPr>
+          <w:hyperlink w:anchor="_Toc182663129" w:history="1">
+            <w:r>
+              <w:rPr>
+                <w:rStyle w:val="Hyperlink"/>
+                <w:noProof/>
+              </w:rPr>
+              <w:t>Purpose of Hyperparameter Tuning and Application of Hyperparameter Tuning Technique</w:t>
+            </w:r>
+            <w:r>
+              <w:rPr>
+                <w:noProof/>
+                <w:webHidden/>
+              </w:rPr>
+              <w:tab/>
+            </w:r>
+            <w:r>
+              <w:rPr>
+                <w:noProof/>
+                <w:webHidden/>
+              </w:rPr>
+              <w:fldChar w:fldCharType="begin"/>
+            </w:r>
+            <w:r>
+              <w:rPr>
+                <w:noProof/>
+                <w:webHidden/>
+              </w:rPr>
+              <w:instrText xml:space="preserve"> PAGEREF _Toc182663129 \h </w:instrText>
+            </w:r>
+            <w:r>
+              <w:rPr>
+                <w:noProof/>
+                <w:webHidden/>
+              </w:rPr>
+            </w:r>
+            <w:r>
+              <w:rPr>
+                <w:noProof/>
+                <w:webHidden/>
+              </w:rPr>
+              <w:fldChar w:fldCharType="separate"/>
+            </w:r>
+            <w:r>
+              <w:rPr>
+                <w:noProof/>
+                <w:webHidden/>
+              </w:rPr>
+              <w:t>3</w:t>
+            </w:r>
+            <w:r>
+              <w:rPr>
+                <w:noProof/>
+                <w:webHidden/>
+              </w:rPr>
+              <w:fldChar w:fldCharType="end"/>
+            </w:r>
+          </w:hyperlink>
+        </w:p>
+        <w:p>
+          <w:pPr>
+            <w:pStyle w:val="TOC1"/>
+            <w:tabs>
+              <w:tab w:val="right" w:leader="dot" w:pos="9016"/>
+            </w:tabs>
+            <w:rPr>
+              <w:rFonts w:eastAsiaTheme="minorEastAsia"/>
+              <w:noProof/>
+              <w:lang w:val="en-IE" w:eastAsia="en-IE"/>
+            </w:rPr>
+          </w:pPr>
+          <w:hyperlink w:anchor="_Toc182663130" w:history="1">
+            <w:r>
+              <w:rPr>
+                <w:rStyle w:val="Hyperlink"/>
+                <w:noProof/>
+              </w:rPr>
+              <w:t>Interpretation of Results, Code Description, Comments, Conclusions, Citations, and References</w:t>
+            </w:r>
+            <w:r>
+              <w:rPr>
+                <w:noProof/>
+                <w:webHidden/>
+              </w:rPr>
+              <w:tab/>
+            </w:r>
+            <w:r>
+              <w:rPr>
+                <w:noProof/>
+                <w:webHidden/>
+              </w:rPr>
+              <w:fldChar w:fldCharType="begin"/>
+            </w:r>
+            <w:r>
+              <w:rPr>
+                <w:noProof/>
+                <w:webHidden/>
+              </w:rPr>
+              <w:instrText xml:space="preserve"> PAGEREF _Toc182663130 \h </w:instrText>
+            </w:r>
+            <w:r>
+              <w:rPr>
+                <w:noProof/>
+                <w:webHidden/>
+              </w:rPr>
+            </w:r>
+            <w:r>
+              <w:rPr>
+                <w:noProof/>
+                <w:webHidden/>
+              </w:rPr>
+              <w:fldChar w:fldCharType="separate"/>
+            </w:r>
+            <w:r>
+              <w:rPr>
+                <w:noProof/>
+                <w:webHidden/>
+              </w:rPr>
+              <w:t>4</w:t>
+            </w:r>
+            <w:r>
+              <w:rPr>
+                <w:noProof/>
+                <w:webHidden/>
+              </w:rPr>
+              <w:fldChar w:fldCharType="end"/>
+            </w:r>
+          </w:hyperlink>
+        </w:p>
+        <w:p>
+          <w:pPr>
+            <w:pStyle w:val="TOC1"/>
+            <w:tabs>
+              <w:tab w:val="right" w:leader="dot" w:pos="9016"/>
+            </w:tabs>
+            <w:rPr>
+              <w:rFonts w:eastAsiaTheme="minorEastAsia"/>
+              <w:noProof/>
+              <w:lang w:val="en-IE" w:eastAsia="en-IE"/>
+            </w:rPr>
+          </w:pPr>
+          <w:hyperlink w:anchor="_Toc182663131" w:history="1">
+            <w:r>
+              <w:rPr>
+                <w:rStyle w:val="Hyperlink"/>
+                <w:noProof/>
+              </w:rPr>
+              <w:t>References</w:t>
+            </w:r>
+            <w:r>
+              <w:rPr>
+                <w:noProof/>
+                <w:webHidden/>
+              </w:rPr>
+              <w:tab/>
+            </w:r>
+            <w:r>
+              <w:rPr>
+                <w:noProof/>
+                <w:webHidden/>
+              </w:rPr>
+              <w:fldChar w:fldCharType="begin"/>
+            </w:r>
+            <w:r>
+              <w:rPr>
+                <w:noProof/>
+                <w:webHidden/>
+              </w:rPr>
+              <w:instrText xml:space="preserve"> PAGEREF _Toc182663131 \h </w:instrText>
+            </w:r>
+            <w:r>
+              <w:rPr>
+                <w:noProof/>
+                <w:webHidden/>
+              </w:rPr>
+            </w:r>
+            <w:r>
+              <w:rPr>
+                <w:noProof/>
+                <w:webHidden/>
+              </w:rPr>
+              <w:fldChar w:fldCharType="separate"/>
+            </w:r>
+            <w:r>
+              <w:rPr>
+                <w:noProof/>
+                <w:webHidden/>
+              </w:rPr>
+              <w:t>5</w:t>
+            </w:r>
+            <w:r>
+              <w:rPr>
+                <w:noProof/>
+                <w:webHidden/>
+              </w:rPr>
+              <w:fldChar w:fldCharType="end"/>
+            </w:r>
+          </w:hyperlink>
+        </w:p>
+        <w:p>
+          <w:r>
+            <w:rPr>
+              <w:b/>
+              <w:bCs/>
+            </w:rPr>
+            <w:fldChar w:fldCharType="end"/>
+          </w:r>
+        </w:p>
+      </w:sdtContent>
+    </w:sdt>
+    <w:p/>
+    <w:p>
+      <w:r>
+        <w:br w:type="page"/>
+      </w:r>
+    </w:p>
+    <w:p>
+      <w:pPr>
+        <w:pStyle w:val="Heading1"/>
+        <w:rPr>
+          <w:i/>
+          <w:iCs/>
+        </w:rPr>
+      </w:pPr>
+      <w:bookmarkStart w:id="0" w:name="_Toc182663127"/>
+      <w:r>
+        <w:lastRenderedPageBreak/>
+        <w:t>Introduction</w:t>
+      </w:r>
+      <w:r>
+        <w:t xml:space="preserve"> </w:t>
+      </w:r>
+      <w:r>
+        <w:t>to</w:t>
+      </w:r>
+      <w:r>
+        <w:t xml:space="preserve"> </w:t>
+      </w:r>
+      <w:r>
+        <w:t>Problem</w:t>
+      </w:r>
+      <w:r>
+        <w:t xml:space="preserve"> </w:t>
+      </w:r>
+      <w:r>
+        <w:t>Description,</w:t>
+      </w:r>
+      <w:r>
+        <w:t xml:space="preserve"> </w:t>
+      </w:r>
+      <w:r>
+        <w:t>Motivation,</w:t>
+      </w:r>
+      <w:r>
+        <w:t xml:space="preserve"> </w:t>
+      </w:r>
+      <w:r>
+        <w:t>and</w:t>
+      </w:r>
+      <w:r>
+        <w:t xml:space="preserve"> </w:t>
+      </w:r>
+      <w:r>
+        <w:t>Objectives</w:t>
+      </w:r>
+      <w:bookmarkEnd w:id="0"/>
+      <w:r>
+        <w:t xml:space="preserve"> </w:t>
+      </w:r>
+    </w:p>
+    <w:p>
+      <w:r>
+        <w:t xml:space="preserve">A </w:t>
+      </w:r>
+      <w:r>
+        <w:t xml:space="preserve">current </w:t>
+      </w:r>
+      <w:r>
+        <w:t xml:space="preserve">major </w:t>
+      </w:r>
+      <w:r>
+        <w:t xml:space="preserve">issue for the Irish </w:t>
+      </w:r>
+      <w:r>
+        <w:t>government</w:t>
+      </w:r>
+      <w:r>
+        <w:t xml:space="preserve"> </w:t>
+      </w:r>
+      <w:r>
+        <w:t xml:space="preserve">is the shortfall in </w:t>
+      </w:r>
+      <w:r>
+        <w:t>supply of</w:t>
+      </w:r>
+      <w:r>
+        <w:t xml:space="preserve"> social housing to meet the </w:t>
+      </w:r>
+      <w:r>
+        <w:t xml:space="preserve">ever-increasing demand. </w:t>
+      </w:r>
+      <w:r>
+        <w:t xml:space="preserve">The lack of social housing </w:t>
+      </w:r>
+      <w:r>
+        <w:t xml:space="preserve">has a direct impact </w:t>
+      </w:r>
+      <w:r>
+        <w:t>on</w:t>
+      </w:r>
+      <w:r>
+        <w:t xml:space="preserve"> homelessness figures</w:t>
+      </w:r>
+      <w:r>
+        <w:t xml:space="preserve">, </w:t>
+      </w:r>
+      <w:r>
+        <w:t xml:space="preserve">increasing the number of families living on the street. </w:t>
+      </w:r>
+      <w:sdt>
+        <w:sdtPr>
+          <w:id w:val="1826783226"/>
+          <w:citation/>
+        </w:sdtPr>
+        <w:sdtContent>
+          <w:r>
+            <w:fldChar w:fldCharType="begin"/>
+          </w:r>
+          <w:r>
+            <w:instrText xml:space="preserve"> CITATION Cla24 \l 2057 </w:instrText>
+          </w:r>
+          <w:r>
+            <w:fldChar w:fldCharType="separate"/>
+          </w:r>
+          <w:r>
+            <w:rPr>
+              <w:noProof/>
+            </w:rPr>
+            <w:t>(Clarke, et al., 2024)</w:t>
+          </w:r>
+          <w:r>
+            <w:fldChar w:fldCharType="end"/>
+          </w:r>
+        </w:sdtContent>
+      </w:sdt>
+      <w:r>
+        <w:t xml:space="preserve"> Therefore</w:t>
+      </w:r>
+      <w:r>
+        <w:t xml:space="preserve">, social housing is a </w:t>
+      </w:r>
+      <w:r>
+        <w:t xml:space="preserve">key </w:t>
+      </w:r>
+      <w:r>
+        <w:t xml:space="preserve">pillar of </w:t>
+      </w:r>
+      <w:r>
+        <w:t xml:space="preserve">current </w:t>
+      </w:r>
+      <w:r>
+        <w:t>economic policy</w:t>
+      </w:r>
+      <w:r>
+        <w:t>.</w:t>
+      </w:r>
+    </w:p>
+    <w:p>
+      <w:r>
+        <w:t xml:space="preserve">This report will </w:t>
+      </w:r>
+      <w:r>
+        <w:t xml:space="preserve">aim to </w:t>
+      </w:r>
+      <w:r>
+        <w:t xml:space="preserve">help the government departments </w:t>
+      </w:r>
+      <w:r>
+        <w:t xml:space="preserve">make decisions on the construction of social housing by </w:t>
+      </w:r>
+      <w:r>
+        <w:t xml:space="preserve">using machine </w:t>
+      </w:r>
+      <w:r>
+        <w:t xml:space="preserve">learning </w:t>
+      </w:r>
+      <w:r>
+        <w:t xml:space="preserve">models to </w:t>
+      </w:r>
+      <w:r>
+        <w:t>analyse</w:t>
+      </w:r>
+      <w:r>
+        <w:t xml:space="preserve"> the following </w:t>
+      </w:r>
+      <w:r>
+        <w:t>objectives</w:t>
+      </w:r>
+      <w:r>
+        <w:t>:</w:t>
+      </w:r>
+      <w:r>
+        <w:t xml:space="preserve"> </w:t>
+      </w:r>
+    </w:p>
+    <w:p>
+      <w:pPr>
+        <w:pStyle w:val="ListParagraph"/>
+        <w:numPr>
+          <w:ilvl w:val="0"/>
+          <w:numId w:val="2"/>
+        </w:numPr>
+        <w:ind w:left="1701" w:hanging="1701"/>
+      </w:pPr>
+      <w:r>
+        <w:t xml:space="preserve">To </w:t>
+      </w:r>
+      <w:r>
+        <w:t xml:space="preserve">identify which feature </w:t>
+      </w:r>
+      <w:r>
+        <w:t xml:space="preserve">is the most correlated with the </w:t>
+      </w:r>
+      <w:r>
+        <w:t xml:space="preserve">number of </w:t>
+      </w:r>
+      <w:r>
+        <w:t>social housing units constructed</w:t>
+      </w:r>
+      <w:r>
+        <w:t>.</w:t>
+      </w:r>
+      <w:r>
+        <w:t xml:space="preserve"> (</w:t>
+      </w:r>
+      <w:r>
+        <w:t>Correlation Matrix)</w:t>
+      </w:r>
+    </w:p>
+    <w:p>
+      <w:pPr>
+        <w:pStyle w:val="ListParagraph"/>
+        <w:ind w:left="1701"/>
+      </w:pPr>
+    </w:p>
+    <w:p>
+      <w:pPr>
+        <w:pStyle w:val="ListParagraph"/>
+        <w:numPr>
+          <w:ilvl w:val="0"/>
+          <w:numId w:val="2"/>
+        </w:numPr>
+        <w:ind w:left="1701" w:hanging="1701"/>
+      </w:pPr>
+      <w:r>
+        <w:t xml:space="preserve">To </w:t>
+      </w:r>
+      <w:r>
+        <w:t xml:space="preserve">predict </w:t>
+      </w:r>
+      <w:r>
+        <w:t>the number of social housing units constructed</w:t>
+      </w:r>
+      <w:r>
+        <w:t xml:space="preserve"> based on the feature identified in objective 1</w:t>
+      </w:r>
+      <w:r>
+        <w:t>. (Linear Regression / Random Forest)</w:t>
+      </w:r>
+    </w:p>
+    <w:p>
+      <w:r>
+        <w:t xml:space="preserve">The dataset used for this </w:t>
+      </w:r>
+      <w:r>
+        <w:t>analysis was</w:t>
+      </w:r>
+      <w:r>
+        <w:t xml:space="preserve"> the</w:t>
+      </w:r>
+      <w:r>
+        <w:t xml:space="preserve"> </w:t>
+      </w:r>
+      <w:r>
+        <w:t>‘</w:t>
+      </w:r>
+      <w:r>
+        <w:t>Social Housing Construction Status Report Q2 2022</w:t>
+      </w:r>
+      <w:r>
+        <w:t>’</w:t>
+      </w:r>
+      <w:r>
+        <w:t xml:space="preserve">. This provided </w:t>
+      </w:r>
+      <w:r>
+        <w:t xml:space="preserve">data on the </w:t>
+      </w:r>
+      <w:r>
+        <w:t xml:space="preserve">construction </w:t>
+      </w:r>
+      <w:r>
+        <w:t>of social homes within</w:t>
+      </w:r>
+      <w:r>
+        <w:t xml:space="preserve"> Q2 2022. The </w:t>
+      </w:r>
+      <w:r>
+        <w:t xml:space="preserve">information within the </w:t>
+      </w:r>
+      <w:r>
+        <w:t xml:space="preserve">data </w:t>
+      </w:r>
+      <w:r>
+        <w:t>include</w:t>
+      </w:r>
+      <w:r>
+        <w:t xml:space="preserve">s </w:t>
+      </w:r>
+      <w:r>
+        <w:t xml:space="preserve">the </w:t>
+      </w:r>
+      <w:r>
+        <w:t xml:space="preserve">funding programme, </w:t>
+      </w:r>
+      <w:r>
+        <w:t xml:space="preserve">the </w:t>
+      </w:r>
+      <w:r>
+        <w:t xml:space="preserve">local authority, </w:t>
+      </w:r>
+      <w:r>
+        <w:t xml:space="preserve">the </w:t>
+      </w:r>
+      <w:r>
+        <w:t xml:space="preserve">scheme/project name, </w:t>
+      </w:r>
+      <w:r>
+        <w:t xml:space="preserve">the </w:t>
+      </w:r>
+      <w:r>
+        <w:t>n</w:t>
+      </w:r>
+      <w:r>
+        <w:t>umber</w:t>
+      </w:r>
+      <w:r>
+        <w:t xml:space="preserve"> of units</w:t>
+      </w:r>
+      <w:r>
+        <w:t xml:space="preserve"> constructed</w:t>
+      </w:r>
+      <w:r>
+        <w:t xml:space="preserve">, </w:t>
+      </w:r>
+      <w:r>
+        <w:t xml:space="preserve">the </w:t>
+      </w:r>
+      <w:r>
+        <w:t xml:space="preserve">approved housing body, and whether the construction was on-site or completed. </w:t>
+      </w:r>
+      <w:sdt>
+        <w:sdtPr>
+          <w:id w:val="-1651353192"/>
+          <w:citation/>
+        </w:sdtPr>
+        <w:sdtContent>
+          <w:r>
+            <w:fldChar w:fldCharType="begin"/>
+          </w:r>
+          <w:r>
+            <w:instrText xml:space="preserve"> CITATION Dep22 \l 2057 </w:instrText>
+          </w:r>
+          <w:r>
+            <w:fldChar w:fldCharType="separate"/>
+          </w:r>
+          <w:r>
+            <w:rPr>
+              <w:noProof/>
+            </w:rPr>
+            <w:t>(Department of Housing, Local Government and Heritage, 2022)</w:t>
+          </w:r>
+          <w:r>
+            <w:fldChar w:fldCharType="end"/>
+          </w:r>
+        </w:sdtContent>
+      </w:sdt>
+      <w:r>
+        <w:t xml:space="preserve"> </w:t>
+      </w:r>
+    </w:p>
+    <w:p>
+      <w:pPr>
+        <w:pStyle w:val="Heading1"/>
+      </w:pPr>
+      <w:bookmarkStart w:id="1" w:name="_Toc182663128"/>
+      <w:r>
+        <w:t>Characterization</w:t>
+      </w:r>
+      <w:r>
+        <w:t xml:space="preserve"> </w:t>
+      </w:r>
+      <w:r>
+        <w:t>and</w:t>
+      </w:r>
+      <w:r>
+        <w:t xml:space="preserve"> </w:t>
+      </w:r>
+      <w:r>
+        <w:t>Cleaning</w:t>
+      </w:r>
+      <w:r>
+        <w:t xml:space="preserve"> </w:t>
+      </w:r>
+      <w:r>
+        <w:t>of</w:t>
+      </w:r>
+      <w:r>
+        <w:t xml:space="preserve"> </w:t>
+      </w:r>
+      <w:r>
+        <w:t>Dataset, Training</w:t>
+      </w:r>
+      <w:r>
+        <w:t xml:space="preserve"> </w:t>
+      </w:r>
+      <w:r>
+        <w:t>and</w:t>
+      </w:r>
+      <w:r>
+        <w:t xml:space="preserve"> </w:t>
+      </w:r>
+      <w:r>
+        <w:t>Testing</w:t>
+      </w:r>
+      <w:r>
+        <w:t xml:space="preserve"> </w:t>
+      </w:r>
+      <w:r>
+        <w:t>of</w:t>
+      </w:r>
+      <w:r>
+        <w:t xml:space="preserve"> </w:t>
+      </w:r>
+      <w:r>
+        <w:t>ML</w:t>
+      </w:r>
+      <w:r>
+        <w:t xml:space="preserve"> </w:t>
+      </w:r>
+      <w:r>
+        <w:t>Models</w:t>
+      </w:r>
+      <w:bookmarkEnd w:id="1"/>
+      <w:r>
+        <w:t xml:space="preserve"> (250)</w:t>
+      </w:r>
+    </w:p>
+    <w:p>
+      <w:pPr>
+        <w:rPr>
+          <w:i/>
+          <w:iCs/>
+        </w:rPr>
+      </w:pPr>
+    </w:p>
+    <w:p>
+      <w:pPr>
+        <w:rPr>
+          <w:i/>
+          <w:iCs/>
+        </w:rPr>
+      </w:pPr>
+    </w:p>
+    <w:p>
+      <w:pPr>
+        <w:rPr>
+          <w:i/>
+          <w:iCs/>
+        </w:rPr>
+      </w:pPr>
+      <w:r>
+        <w:rPr>
+          <w:i/>
+          <w:iCs/>
+        </w:rPr>
+        <w:t>“</w:t>
+      </w:r>
+      <w:r>
+        <w:rPr>
+          <w:i/>
+          <w:iCs/>
+        </w:rPr>
+        <w:t>Characterization of data, pre-processing, explanation and description of techniques used for the variation in the accuracy across three training splits (10%, 15% and 25%) using cross validation techniques.</w:t>
+      </w:r>
+    </w:p>
+    <w:p>
+      <w:pPr>
+        <w:rPr>
+          <w:i/>
+          <w:iCs/>
+        </w:rPr>
+      </w:pPr>
+      <w:r>
+        <w:rPr>
+          <w:i/>
+          <w:iCs/>
+        </w:rPr>
+        <w:t>An</w:t>
+      </w:r>
+      <w:r>
+        <w:rPr>
+          <w:i/>
+          <w:iCs/>
+        </w:rPr>
+        <w:t xml:space="preserve"> </w:t>
+      </w:r>
+      <w:r>
+        <w:rPr>
+          <w:i/>
+          <w:iCs/>
+        </w:rPr>
+        <w:t>excellent</w:t>
+      </w:r>
+      <w:r>
+        <w:rPr>
+          <w:i/>
+          <w:iCs/>
+        </w:rPr>
+        <w:t xml:space="preserve"> </w:t>
+      </w:r>
+      <w:r>
+        <w:rPr>
+          <w:i/>
+          <w:iCs/>
+        </w:rPr>
+        <w:t>characterization</w:t>
+      </w:r>
+      <w:r>
+        <w:rPr>
+          <w:i/>
+          <w:iCs/>
+        </w:rPr>
+        <w:t xml:space="preserve"> </w:t>
+      </w:r>
+      <w:r>
+        <w:rPr>
+          <w:i/>
+          <w:iCs/>
+        </w:rPr>
+        <w:t>and</w:t>
+      </w:r>
+      <w:r>
+        <w:rPr>
+          <w:i/>
+          <w:iCs/>
+        </w:rPr>
+        <w:t xml:space="preserve"> </w:t>
+      </w:r>
+      <w:r>
+        <w:rPr>
+          <w:i/>
+          <w:iCs/>
+        </w:rPr>
+        <w:t>cleaning</w:t>
+      </w:r>
+      <w:r>
+        <w:rPr>
+          <w:i/>
+          <w:iCs/>
+        </w:rPr>
+        <w:t xml:space="preserve"> </w:t>
+      </w:r>
+      <w:r>
+        <w:rPr>
+          <w:i/>
+          <w:iCs/>
+        </w:rPr>
+        <w:t>of the</w:t>
+      </w:r>
+      <w:r>
+        <w:rPr>
+          <w:i/>
+          <w:iCs/>
+        </w:rPr>
+        <w:t xml:space="preserve"> </w:t>
+      </w:r>
+      <w:r>
+        <w:rPr>
+          <w:i/>
+          <w:iCs/>
+        </w:rPr>
+        <w:t>dataset</w:t>
+      </w:r>
+      <w:r>
+        <w:rPr>
+          <w:i/>
+          <w:iCs/>
+        </w:rPr>
+        <w:t xml:space="preserve"> </w:t>
+      </w:r>
+      <w:r>
+        <w:rPr>
+          <w:i/>
+          <w:iCs/>
+        </w:rPr>
+        <w:t>that</w:t>
+      </w:r>
+      <w:r>
+        <w:rPr>
+          <w:i/>
+          <w:iCs/>
+        </w:rPr>
+        <w:t xml:space="preserve"> </w:t>
+      </w:r>
+      <w:r>
+        <w:rPr>
+          <w:i/>
+          <w:iCs/>
+        </w:rPr>
+        <w:t>summarizes</w:t>
+      </w:r>
+      <w:r>
+        <w:rPr>
+          <w:i/>
+          <w:iCs/>
+        </w:rPr>
+        <w:t xml:space="preserve"> </w:t>
+      </w:r>
+      <w:r>
+        <w:rPr>
+          <w:i/>
+          <w:iCs/>
+        </w:rPr>
+        <w:t>all</w:t>
+      </w:r>
+      <w:r>
+        <w:rPr>
+          <w:i/>
+          <w:iCs/>
+        </w:rPr>
+        <w:t xml:space="preserve"> </w:t>
+      </w:r>
+      <w:r>
+        <w:rPr>
+          <w:i/>
+          <w:iCs/>
+        </w:rPr>
+        <w:t>details</w:t>
+      </w:r>
+      <w:r>
+        <w:rPr>
+          <w:i/>
+          <w:iCs/>
+        </w:rPr>
+        <w:t xml:space="preserve"> </w:t>
+      </w:r>
+      <w:r>
+        <w:rPr>
+          <w:i/>
+          <w:iCs/>
+        </w:rPr>
+        <w:t>from source</w:t>
+      </w:r>
+      <w:r>
+        <w:rPr>
+          <w:i/>
+          <w:iCs/>
+        </w:rPr>
+        <w:t xml:space="preserve"> </w:t>
+      </w:r>
+      <w:r>
+        <w:rPr>
+          <w:i/>
+          <w:iCs/>
+        </w:rPr>
+        <w:t>to</w:t>
+      </w:r>
+      <w:r>
+        <w:rPr>
+          <w:i/>
+          <w:iCs/>
+        </w:rPr>
+        <w:t xml:space="preserve"> </w:t>
+      </w:r>
+      <w:r>
+        <w:rPr>
+          <w:i/>
+          <w:iCs/>
+        </w:rPr>
+        <w:t>fields.</w:t>
+      </w:r>
+      <w:r>
+        <w:rPr>
+          <w:i/>
+          <w:iCs/>
+        </w:rPr>
+        <w:t xml:space="preserve"> </w:t>
+      </w:r>
+      <w:r>
+        <w:rPr>
+          <w:i/>
+          <w:iCs/>
+        </w:rPr>
+        <w:t>An</w:t>
+      </w:r>
+      <w:r>
+        <w:rPr>
+          <w:i/>
+          <w:iCs/>
+        </w:rPr>
+        <w:t xml:space="preserve"> </w:t>
+      </w:r>
+      <w:r>
+        <w:rPr>
+          <w:i/>
+          <w:iCs/>
+        </w:rPr>
+        <w:t>excellent</w:t>
+      </w:r>
+      <w:r>
+        <w:rPr>
+          <w:i/>
+          <w:iCs/>
+        </w:rPr>
+        <w:t xml:space="preserve"> </w:t>
+      </w:r>
+      <w:r>
+        <w:rPr>
+          <w:i/>
+          <w:iCs/>
+        </w:rPr>
+        <w:t>accuracy</w:t>
+      </w:r>
+      <w:r>
+        <w:rPr>
+          <w:i/>
+          <w:iCs/>
+        </w:rPr>
+        <w:t xml:space="preserve"> </w:t>
+      </w:r>
+      <w:r>
+        <w:rPr>
+          <w:i/>
+          <w:iCs/>
+        </w:rPr>
+        <w:t>obtained based</w:t>
+      </w:r>
+      <w:r>
+        <w:rPr>
+          <w:i/>
+          <w:iCs/>
+        </w:rPr>
+        <w:t xml:space="preserve"> </w:t>
+      </w:r>
+      <w:r>
+        <w:rPr>
+          <w:i/>
+          <w:iCs/>
+        </w:rPr>
+        <w:t>on</w:t>
+      </w:r>
+      <w:r>
+        <w:rPr>
+          <w:i/>
+          <w:iCs/>
+        </w:rPr>
+        <w:t xml:space="preserve"> </w:t>
+      </w:r>
+      <w:r>
+        <w:rPr>
+          <w:i/>
+          <w:iCs/>
+        </w:rPr>
+        <w:t>the</w:t>
+      </w:r>
+      <w:r>
+        <w:rPr>
+          <w:i/>
+          <w:iCs/>
+        </w:rPr>
+        <w:t xml:space="preserve"> </w:t>
+      </w:r>
+      <w:r>
+        <w:rPr>
+          <w:i/>
+          <w:iCs/>
+        </w:rPr>
+        <w:t>training</w:t>
+      </w:r>
+      <w:r>
+        <w:rPr>
+          <w:i/>
+          <w:iCs/>
+        </w:rPr>
+        <w:t xml:space="preserve"> </w:t>
+      </w:r>
+      <w:r>
+        <w:rPr>
+          <w:i/>
+          <w:iCs/>
+        </w:rPr>
+        <w:t>and</w:t>
+      </w:r>
+      <w:r>
+        <w:rPr>
+          <w:i/>
+          <w:iCs/>
+        </w:rPr>
+        <w:t xml:space="preserve"> </w:t>
+      </w:r>
+      <w:r>
+        <w:rPr>
+          <w:i/>
+          <w:iCs/>
+        </w:rPr>
+        <w:t>testing</w:t>
+      </w:r>
+      <w:r>
+        <w:rPr>
+          <w:i/>
+          <w:iCs/>
+        </w:rPr>
+        <w:t xml:space="preserve"> </w:t>
+      </w:r>
+      <w:r>
+        <w:rPr>
+          <w:i/>
+          <w:iCs/>
+        </w:rPr>
+        <w:t>of</w:t>
+      </w:r>
+      <w:r>
+        <w:rPr>
+          <w:i/>
+          <w:iCs/>
+        </w:rPr>
+        <w:t xml:space="preserve"> </w:t>
+      </w:r>
+      <w:r>
+        <w:rPr>
+          <w:i/>
+          <w:iCs/>
+        </w:rPr>
+        <w:t>ML</w:t>
+      </w:r>
+      <w:r>
+        <w:rPr>
+          <w:i/>
+          <w:iCs/>
+        </w:rPr>
+        <w:t xml:space="preserve"> </w:t>
+      </w:r>
+      <w:r>
+        <w:rPr>
+          <w:i/>
+          <w:iCs/>
+        </w:rPr>
+        <w:t>models using</w:t>
+      </w:r>
+      <w:r>
+        <w:rPr>
+          <w:i/>
+          <w:iCs/>
+        </w:rPr>
+        <w:t xml:space="preserve"> </w:t>
+      </w:r>
+      <w:r>
+        <w:rPr>
+          <w:i/>
+          <w:iCs/>
+        </w:rPr>
+        <w:t>three</w:t>
+      </w:r>
+      <w:r>
+        <w:rPr>
+          <w:i/>
+          <w:iCs/>
+        </w:rPr>
+        <w:t xml:space="preserve"> </w:t>
+      </w:r>
+      <w:r>
+        <w:rPr>
+          <w:i/>
+          <w:iCs/>
+        </w:rPr>
+        <w:t>logical</w:t>
+      </w:r>
+      <w:r>
+        <w:rPr>
+          <w:i/>
+          <w:iCs/>
+        </w:rPr>
+        <w:t xml:space="preserve"> </w:t>
+      </w:r>
+      <w:r>
+        <w:rPr>
+          <w:i/>
+          <w:iCs/>
+        </w:rPr>
+        <w:t>splits. Cross-validation</w:t>
+      </w:r>
+      <w:r>
+        <w:rPr>
+          <w:i/>
+          <w:iCs/>
+        </w:rPr>
+        <w:t xml:space="preserve"> </w:t>
+      </w:r>
+      <w:r>
+        <w:rPr>
+          <w:i/>
+          <w:iCs/>
+        </w:rPr>
+        <w:t>is</w:t>
+      </w:r>
+      <w:r>
+        <w:rPr>
+          <w:i/>
+          <w:iCs/>
+        </w:rPr>
+        <w:t xml:space="preserve"> </w:t>
+      </w:r>
+      <w:r>
+        <w:rPr>
+          <w:i/>
+          <w:iCs/>
+        </w:rPr>
+        <w:t>used</w:t>
+      </w:r>
+      <w:r>
+        <w:rPr>
+          <w:i/>
+          <w:iCs/>
+        </w:rPr>
+        <w:t xml:space="preserve"> </w:t>
+      </w:r>
+      <w:r>
+        <w:rPr>
+          <w:i/>
+          <w:iCs/>
+        </w:rPr>
+        <w:t>to</w:t>
+      </w:r>
+      <w:r>
+        <w:rPr>
+          <w:i/>
+          <w:iCs/>
+        </w:rPr>
+        <w:t xml:space="preserve"> </w:t>
+      </w:r>
+      <w:r>
+        <w:rPr>
+          <w:i/>
+          <w:iCs/>
+        </w:rPr>
+        <w:t>test</w:t>
+      </w:r>
+      <w:r>
+        <w:rPr>
+          <w:i/>
+          <w:iCs/>
+        </w:rPr>
+        <w:t xml:space="preserve"> </w:t>
+      </w:r>
+      <w:r>
+        <w:rPr>
+          <w:i/>
+          <w:iCs/>
+        </w:rPr>
+        <w:t>the generalizability</w:t>
+      </w:r>
+      <w:r>
+        <w:rPr>
+          <w:i/>
+          <w:iCs/>
+        </w:rPr>
+        <w:t xml:space="preserve"> </w:t>
+      </w:r>
+      <w:r>
+        <w:rPr>
+          <w:i/>
+          <w:iCs/>
+        </w:rPr>
+        <w:t>of</w:t>
+      </w:r>
+      <w:r>
+        <w:rPr>
+          <w:i/>
+          <w:iCs/>
+        </w:rPr>
+        <w:t xml:space="preserve"> </w:t>
+      </w:r>
+      <w:r>
+        <w:rPr>
+          <w:i/>
+          <w:iCs/>
+        </w:rPr>
+        <w:t>the</w:t>
+      </w:r>
+      <w:r>
+        <w:rPr>
+          <w:i/>
+          <w:iCs/>
+        </w:rPr>
+        <w:t xml:space="preserve"> </w:t>
+      </w:r>
+      <w:proofErr w:type="gramStart"/>
+      <w:r>
+        <w:rPr>
+          <w:i/>
+          <w:iCs/>
+        </w:rPr>
+        <w:t>model</w:t>
+      </w:r>
+      <w:proofErr w:type="gramEnd"/>
+      <w:r>
+        <w:rPr>
+          <w:i/>
+          <w:iCs/>
+        </w:rPr>
+        <w:t xml:space="preserve"> </w:t>
+      </w:r>
+      <w:r>
+        <w:rPr>
+          <w:i/>
+          <w:iCs/>
+        </w:rPr>
+        <w:t>and</w:t>
+      </w:r>
+      <w:r>
+        <w:rPr>
+          <w:i/>
+          <w:iCs/>
+        </w:rPr>
+        <w:t xml:space="preserve"> </w:t>
+      </w:r>
+      <w:r>
+        <w:rPr>
+          <w:i/>
+          <w:iCs/>
+        </w:rPr>
+        <w:t>it</w:t>
+      </w:r>
+      <w:r>
+        <w:rPr>
+          <w:i/>
+          <w:iCs/>
+        </w:rPr>
+        <w:t xml:space="preserve"> </w:t>
+      </w:r>
+      <w:r>
+        <w:rPr>
+          <w:i/>
+          <w:iCs/>
+        </w:rPr>
+        <w:t>should justify</w:t>
+      </w:r>
+      <w:r>
+        <w:rPr>
+          <w:i/>
+          <w:iCs/>
+        </w:rPr>
+        <w:t xml:space="preserve"> </w:t>
+      </w:r>
+      <w:r>
+        <w:rPr>
+          <w:i/>
+          <w:iCs/>
+        </w:rPr>
+        <w:t>the</w:t>
+      </w:r>
+      <w:r>
+        <w:rPr>
+          <w:i/>
+          <w:iCs/>
+        </w:rPr>
+        <w:t xml:space="preserve"> </w:t>
+      </w:r>
+      <w:r>
+        <w:rPr>
+          <w:i/>
+          <w:iCs/>
+        </w:rPr>
+        <w:t>results</w:t>
+      </w:r>
+      <w:r>
+        <w:rPr>
+          <w:i/>
+          <w:iCs/>
+        </w:rPr>
+        <w:t xml:space="preserve"> </w:t>
+      </w:r>
+      <w:r>
+        <w:rPr>
+          <w:i/>
+          <w:iCs/>
+        </w:rPr>
+        <w:t>in</w:t>
+      </w:r>
+      <w:r>
+        <w:rPr>
+          <w:i/>
+          <w:iCs/>
+        </w:rPr>
+        <w:t xml:space="preserve"> </w:t>
+      </w:r>
+      <w:r>
+        <w:rPr>
+          <w:i/>
+          <w:iCs/>
+        </w:rPr>
+        <w:t>an</w:t>
+      </w:r>
+      <w:r>
+        <w:rPr>
+          <w:i/>
+          <w:iCs/>
+        </w:rPr>
+        <w:t xml:space="preserve"> </w:t>
+      </w:r>
+      <w:r>
+        <w:rPr>
+          <w:i/>
+          <w:iCs/>
+        </w:rPr>
+        <w:t>excellent</w:t>
+      </w:r>
+      <w:r>
+        <w:rPr>
+          <w:i/>
+          <w:iCs/>
+        </w:rPr>
+        <w:t xml:space="preserve"> </w:t>
+      </w:r>
+      <w:r>
+        <w:rPr>
+          <w:i/>
+          <w:iCs/>
+        </w:rPr>
+        <w:t>way.</w:t>
+      </w:r>
+      <w:r>
+        <w:rPr>
+          <w:i/>
+          <w:iCs/>
+        </w:rPr>
+        <w:t>”</w:t>
+      </w:r>
+    </w:p>
+    <w:p>
+      <w:pPr>
+        <w:pStyle w:val="Heading1"/>
+      </w:pPr>
+    </w:p>
+    <w:p>
+      <w:pPr>
+        <w:pStyle w:val="Heading1"/>
+      </w:pPr>
+      <w:bookmarkStart w:id="2" w:name="_Toc182663129"/>
+      <w:r>
+        <w:t>Purpose</w:t>
+      </w:r>
+      <w:r>
+        <w:t xml:space="preserve"> </w:t>
+      </w:r>
+      <w:r>
+        <w:t>of</w:t>
+      </w:r>
+      <w:r>
+        <w:t xml:space="preserve"> </w:t>
+      </w:r>
+      <w:r>
+        <w:t>Hyperparameter</w:t>
+      </w:r>
+      <w:r>
+        <w:t xml:space="preserve"> </w:t>
+      </w:r>
+      <w:r>
+        <w:t>Tuning</w:t>
+      </w:r>
+      <w:r>
+        <w:t xml:space="preserve"> </w:t>
+      </w:r>
+      <w:r>
+        <w:t>and Application</w:t>
+      </w:r>
+      <w:r>
+        <w:t xml:space="preserve"> </w:t>
+      </w:r>
+      <w:r>
+        <w:t>of</w:t>
+      </w:r>
+      <w:r>
+        <w:t xml:space="preserve"> </w:t>
+      </w:r>
+      <w:r>
+        <w:t>Hyperparameter</w:t>
+      </w:r>
+      <w:r>
+        <w:t xml:space="preserve"> </w:t>
+      </w:r>
+      <w:r>
+        <w:t>Tuning Technique</w:t>
+      </w:r>
+      <w:bookmarkEnd w:id="2"/>
+      <w:r>
+        <w:t xml:space="preserve"> (250)</w:t>
+      </w:r>
+    </w:p>
+    <w:p>
+      <w:pPr>
+        <w:rPr>
+          <w:i/>
+          <w:iCs/>
+        </w:rPr>
+      </w:pPr>
+    </w:p>
+    <w:p>
+      <w:pPr>
+        <w:rPr>
+          <w:i/>
+          <w:iCs/>
+        </w:rPr>
+      </w:pPr>
+    </w:p>
+    <w:p>
+      <w:pPr>
+        <w:rPr>
+          <w:i/>
+          <w:iCs/>
+        </w:rPr>
+      </w:pPr>
+      <w:r>
+        <w:rPr>
+          <w:i/>
+          <w:iCs/>
+        </w:rPr>
+        <w:t>“</w:t>
+      </w:r>
+      <w:r>
+        <w:rPr>
+          <w:i/>
+          <w:iCs/>
+        </w:rPr>
+        <w:t xml:space="preserve">What is the primary purpose of hyperparameter tuning in machine learning? Could you elaborate on specific hyperparameter tuning techniques (e.g., </w:t>
+      </w:r>
+      <w:proofErr w:type="spellStart"/>
+      <w:r>
+        <w:rPr>
+          <w:i/>
+          <w:iCs/>
+        </w:rPr>
+        <w:t>GridSearchCV</w:t>
+      </w:r>
+      <w:proofErr w:type="spellEnd"/>
+      <w:r>
+        <w:rPr>
+          <w:i/>
+          <w:iCs/>
+        </w:rPr>
+        <w:t>) applied to machine learning models to find optimal parameters?</w:t>
+      </w:r>
+    </w:p>
+    <w:p>
+      <w:pPr>
+        <w:rPr>
+          <w:i/>
+          <w:iCs/>
+        </w:rPr>
+      </w:pPr>
+      <w:r>
+        <w:rPr>
+          <w:i/>
+          <w:iCs/>
+        </w:rPr>
+        <w:t>Describes</w:t>
+      </w:r>
+      <w:r>
+        <w:rPr>
+          <w:i/>
+          <w:iCs/>
+        </w:rPr>
+        <w:t xml:space="preserve"> </w:t>
+      </w:r>
+      <w:r>
+        <w:rPr>
+          <w:i/>
+          <w:iCs/>
+        </w:rPr>
+        <w:t>the</w:t>
+      </w:r>
+      <w:r>
+        <w:rPr>
+          <w:i/>
+          <w:iCs/>
+        </w:rPr>
+        <w:t xml:space="preserve"> </w:t>
+      </w:r>
+      <w:r>
+        <w:rPr>
+          <w:i/>
+          <w:iCs/>
+        </w:rPr>
+        <w:t>purpose</w:t>
+      </w:r>
+      <w:r>
+        <w:rPr>
+          <w:i/>
+          <w:iCs/>
+        </w:rPr>
+        <w:t xml:space="preserve"> </w:t>
+      </w:r>
+      <w:r>
+        <w:rPr>
+          <w:i/>
+          <w:iCs/>
+        </w:rPr>
+        <w:t>of</w:t>
+      </w:r>
+      <w:r>
+        <w:rPr>
+          <w:i/>
+          <w:iCs/>
+        </w:rPr>
+        <w:t xml:space="preserve"> </w:t>
+      </w:r>
+      <w:r>
+        <w:rPr>
+          <w:i/>
+          <w:iCs/>
+        </w:rPr>
+        <w:t>hyperparameter</w:t>
+      </w:r>
+      <w:r>
+        <w:rPr>
+          <w:i/>
+          <w:iCs/>
+        </w:rPr>
+        <w:t xml:space="preserve"> </w:t>
+      </w:r>
+      <w:r>
+        <w:rPr>
+          <w:i/>
+          <w:iCs/>
+        </w:rPr>
+        <w:t>tuning</w:t>
+      </w:r>
+      <w:r>
+        <w:rPr>
+          <w:i/>
+          <w:iCs/>
+        </w:rPr>
+        <w:t xml:space="preserve"> </w:t>
+      </w:r>
+      <w:r>
+        <w:rPr>
+          <w:i/>
+          <w:iCs/>
+        </w:rPr>
+        <w:t>with clarity</w:t>
+      </w:r>
+      <w:r>
+        <w:rPr>
+          <w:i/>
+          <w:iCs/>
+        </w:rPr>
+        <w:t xml:space="preserve"> </w:t>
+      </w:r>
+      <w:r>
+        <w:rPr>
+          <w:i/>
+          <w:iCs/>
+        </w:rPr>
+        <w:t>and</w:t>
+      </w:r>
+      <w:r>
+        <w:rPr>
+          <w:i/>
+          <w:iCs/>
+        </w:rPr>
+        <w:t xml:space="preserve"> </w:t>
+      </w:r>
+      <w:r>
+        <w:rPr>
+          <w:i/>
+          <w:iCs/>
+        </w:rPr>
+        <w:t>describes</w:t>
+      </w:r>
+      <w:r>
+        <w:rPr>
+          <w:i/>
+          <w:iCs/>
+        </w:rPr>
+        <w:t xml:space="preserve"> </w:t>
+      </w:r>
+      <w:r>
+        <w:rPr>
+          <w:i/>
+          <w:iCs/>
+        </w:rPr>
+        <w:t>hyperparameter</w:t>
+      </w:r>
+      <w:r>
+        <w:rPr>
+          <w:i/>
+          <w:iCs/>
+        </w:rPr>
+        <w:t xml:space="preserve"> </w:t>
+      </w:r>
+      <w:r>
+        <w:rPr>
+          <w:i/>
+          <w:iCs/>
+        </w:rPr>
+        <w:t>tuning techniques</w:t>
+      </w:r>
+      <w:r>
+        <w:rPr>
+          <w:i/>
+          <w:iCs/>
+        </w:rPr>
+        <w:t xml:space="preserve"> </w:t>
+      </w:r>
+      <w:r>
+        <w:rPr>
+          <w:i/>
+          <w:iCs/>
+        </w:rPr>
+        <w:t>with</w:t>
+      </w:r>
+      <w:r>
+        <w:rPr>
+          <w:i/>
+          <w:iCs/>
+        </w:rPr>
+        <w:t xml:space="preserve"> </w:t>
+      </w:r>
+      <w:r>
+        <w:rPr>
+          <w:i/>
+          <w:iCs/>
+        </w:rPr>
+        <w:t>clarity,</w:t>
+      </w:r>
+      <w:r>
+        <w:rPr>
+          <w:i/>
+          <w:iCs/>
+        </w:rPr>
+        <w:t xml:space="preserve"> </w:t>
+      </w:r>
+      <w:r>
+        <w:rPr>
+          <w:i/>
+          <w:iCs/>
+        </w:rPr>
+        <w:t>though</w:t>
+      </w:r>
+      <w:r>
+        <w:rPr>
+          <w:i/>
+          <w:iCs/>
+        </w:rPr>
+        <w:t xml:space="preserve"> </w:t>
+      </w:r>
+      <w:r>
+        <w:rPr>
+          <w:i/>
+          <w:iCs/>
+        </w:rPr>
+        <w:t>may</w:t>
+      </w:r>
+      <w:r>
+        <w:rPr>
+          <w:i/>
+          <w:iCs/>
+        </w:rPr>
+        <w:t xml:space="preserve"> </w:t>
+      </w:r>
+      <w:r>
+        <w:rPr>
+          <w:i/>
+          <w:iCs/>
+        </w:rPr>
+        <w:t>have</w:t>
+      </w:r>
+      <w:r>
+        <w:rPr>
+          <w:i/>
+          <w:iCs/>
+        </w:rPr>
+        <w:t xml:space="preserve"> </w:t>
+      </w:r>
+      <w:r>
+        <w:rPr>
+          <w:i/>
+          <w:iCs/>
+        </w:rPr>
+        <w:t>some</w:t>
+      </w:r>
+      <w:r>
+        <w:rPr>
+          <w:i/>
+          <w:iCs/>
+        </w:rPr>
+        <w:t xml:space="preserve"> </w:t>
+      </w:r>
+      <w:r>
+        <w:rPr>
+          <w:i/>
+          <w:iCs/>
+        </w:rPr>
+        <w:t>minor gaps</w:t>
+      </w:r>
+      <w:r>
+        <w:rPr>
+          <w:i/>
+          <w:iCs/>
+        </w:rPr>
+        <w:t xml:space="preserve"> </w:t>
+      </w:r>
+      <w:r>
+        <w:rPr>
+          <w:i/>
+          <w:iCs/>
+        </w:rPr>
+        <w:t>or</w:t>
+      </w:r>
+      <w:r>
+        <w:rPr>
+          <w:i/>
+          <w:iCs/>
+        </w:rPr>
+        <w:t xml:space="preserve"> </w:t>
+      </w:r>
+      <w:r>
+        <w:rPr>
+          <w:i/>
+          <w:iCs/>
+        </w:rPr>
+        <w:t>less</w:t>
+      </w:r>
+      <w:r>
+        <w:rPr>
+          <w:i/>
+          <w:iCs/>
+        </w:rPr>
+        <w:t xml:space="preserve"> </w:t>
+      </w:r>
+      <w:r>
+        <w:rPr>
+          <w:i/>
+          <w:iCs/>
+        </w:rPr>
+        <w:t>detailed</w:t>
+      </w:r>
+      <w:r>
+        <w:rPr>
+          <w:i/>
+          <w:iCs/>
+        </w:rPr>
+        <w:t xml:space="preserve"> </w:t>
+      </w:r>
+      <w:r>
+        <w:rPr>
+          <w:i/>
+          <w:iCs/>
+        </w:rPr>
+        <w:t>explanation.</w:t>
+      </w:r>
+      <w:r>
+        <w:rPr>
+          <w:i/>
+          <w:iCs/>
+        </w:rPr>
+        <w:t>”</w:t>
+      </w:r>
+    </w:p>
+    <w:p>
+      <w:pPr>
+        <w:pStyle w:val="Heading1"/>
+      </w:pPr>
+    </w:p>
+    <w:p>
+      <w:pPr>
+        <w:pStyle w:val="Heading1"/>
+      </w:pPr>
+      <w:bookmarkStart w:id="3" w:name="_Toc182663130"/>
+      <w:r>
+        <w:t>Interpretation</w:t>
+      </w:r>
+      <w:r>
+        <w:t xml:space="preserve"> </w:t>
+      </w:r>
+      <w:r>
+        <w:t>of</w:t>
+      </w:r>
+      <w:r>
+        <w:t xml:space="preserve"> </w:t>
+      </w:r>
+      <w:r>
+        <w:t>Results,</w:t>
+      </w:r>
+      <w:r>
+        <w:t xml:space="preserve"> </w:t>
+      </w:r>
+      <w:r>
+        <w:t>Code</w:t>
+      </w:r>
+      <w:r>
+        <w:t xml:space="preserve"> </w:t>
+      </w:r>
+      <w:r>
+        <w:t>Description, Comments,</w:t>
+      </w:r>
+      <w:r>
+        <w:t xml:space="preserve"> </w:t>
+      </w:r>
+      <w:r>
+        <w:t>Conclusions,</w:t>
+      </w:r>
+      <w:r>
+        <w:t xml:space="preserve"> </w:t>
+      </w:r>
+      <w:r>
+        <w:t>Citations,</w:t>
+      </w:r>
+      <w:r>
+        <w:t xml:space="preserve"> </w:t>
+      </w:r>
+      <w:r>
+        <w:t>and</w:t>
+      </w:r>
+      <w:r>
+        <w:t xml:space="preserve"> </w:t>
+      </w:r>
+      <w:r>
+        <w:t>References</w:t>
+      </w:r>
+      <w:bookmarkEnd w:id="3"/>
+      <w:r>
+        <w:t xml:space="preserve"> (250)</w:t>
+      </w:r>
+    </w:p>
+    <w:p>
+      <w:pPr>
+        <w:rPr>
+          <w:i/>
+          <w:iCs/>
+        </w:rPr>
+      </w:pPr>
+    </w:p>
+    <w:p>
+      <w:pPr>
+        <w:rPr>
+          <w:i/>
+          <w:iCs/>
+        </w:rPr>
+      </w:pPr>
+    </w:p>
+    <w:p>
+      <w:pPr>
+        <w:rPr>
+          <w:i/>
+          <w:iCs/>
+        </w:rPr>
+      </w:pPr>
+      <w:r>
+        <w:rPr>
+          <w:i/>
+          <w:iCs/>
+        </w:rPr>
+        <w:t>“</w:t>
+      </w:r>
+      <w:r>
+        <w:rPr>
+          <w:i/>
+          <w:iCs/>
+        </w:rPr>
+        <w:t>Interpret and explain the results obtained, discuss overfitting / underfitting / generalisation, provide a rationale for the chosen models and use visualisations to support your findings. Comments in Python code, conclusions of the assignment should be specified at the end of the report. Harvard Style must be used for citations and references.</w:t>
+      </w:r>
+    </w:p>
+    <w:p>
+      <w:pPr>
+        <w:rPr>
+          <w:i/>
+          <w:iCs/>
+        </w:rPr>
+      </w:pPr>
+      <w:r>
+        <w:rPr>
+          <w:i/>
+          <w:iCs/>
+        </w:rPr>
+        <w:t>An</w:t>
+      </w:r>
+      <w:r>
+        <w:rPr>
+          <w:i/>
+          <w:iCs/>
+        </w:rPr>
+        <w:t xml:space="preserve"> </w:t>
+      </w:r>
+      <w:r>
+        <w:rPr>
+          <w:i/>
+          <w:iCs/>
+        </w:rPr>
+        <w:t>excellent</w:t>
+      </w:r>
+      <w:r>
+        <w:rPr>
+          <w:i/>
+          <w:iCs/>
+        </w:rPr>
+        <w:t xml:space="preserve"> </w:t>
+      </w:r>
+      <w:r>
+        <w:rPr>
+          <w:i/>
+          <w:iCs/>
+        </w:rPr>
+        <w:t>interpretation</w:t>
+      </w:r>
+      <w:r>
+        <w:rPr>
+          <w:i/>
+          <w:iCs/>
+        </w:rPr>
+        <w:t xml:space="preserve"> </w:t>
+      </w:r>
+      <w:r>
+        <w:rPr>
+          <w:i/>
+          <w:iCs/>
+        </w:rPr>
+        <w:t>and</w:t>
+      </w:r>
+      <w:r>
+        <w:rPr>
+          <w:i/>
+          <w:iCs/>
+        </w:rPr>
+        <w:t xml:space="preserve"> </w:t>
+      </w:r>
+      <w:r>
+        <w:rPr>
+          <w:i/>
+          <w:iCs/>
+        </w:rPr>
+        <w:t>explanation</w:t>
+      </w:r>
+      <w:r>
+        <w:rPr>
+          <w:i/>
+          <w:iCs/>
+        </w:rPr>
+        <w:t xml:space="preserve"> </w:t>
+      </w:r>
+      <w:r>
+        <w:rPr>
+          <w:i/>
+          <w:iCs/>
+        </w:rPr>
+        <w:t>of</w:t>
+      </w:r>
+      <w:r>
+        <w:rPr>
+          <w:i/>
+          <w:iCs/>
+        </w:rPr>
+        <w:t xml:space="preserve"> </w:t>
+      </w:r>
+      <w:r>
+        <w:rPr>
+          <w:i/>
+          <w:iCs/>
+        </w:rPr>
+        <w:t>the</w:t>
+      </w:r>
+      <w:r>
+        <w:rPr>
+          <w:i/>
+          <w:iCs/>
+        </w:rPr>
+        <w:t xml:space="preserve"> </w:t>
+      </w:r>
+      <w:r>
+        <w:rPr>
+          <w:i/>
+          <w:iCs/>
+        </w:rPr>
+        <w:t>results, code</w:t>
+      </w:r>
+      <w:r>
+        <w:rPr>
+          <w:i/>
+          <w:iCs/>
+        </w:rPr>
+        <w:t xml:space="preserve"> </w:t>
+      </w:r>
+      <w:r>
+        <w:rPr>
+          <w:i/>
+          <w:iCs/>
+        </w:rPr>
+        <w:t>description,</w:t>
+      </w:r>
+      <w:r>
+        <w:rPr>
+          <w:i/>
+          <w:iCs/>
+        </w:rPr>
+        <w:t xml:space="preserve"> </w:t>
+      </w:r>
+      <w:r>
+        <w:rPr>
+          <w:i/>
+          <w:iCs/>
+        </w:rPr>
+        <w:t>comments,</w:t>
+      </w:r>
+      <w:r>
+        <w:rPr>
+          <w:i/>
+          <w:iCs/>
+        </w:rPr>
+        <w:t xml:space="preserve"> </w:t>
+      </w:r>
+      <w:r>
+        <w:rPr>
+          <w:i/>
+          <w:iCs/>
+        </w:rPr>
+        <w:t>conclusions,</w:t>
+      </w:r>
+      <w:r>
+        <w:rPr>
+          <w:i/>
+          <w:iCs/>
+        </w:rPr>
+        <w:t xml:space="preserve"> </w:t>
+      </w:r>
+      <w:r>
+        <w:rPr>
+          <w:i/>
+          <w:iCs/>
+        </w:rPr>
+        <w:t>citations,</w:t>
+      </w:r>
+      <w:r>
+        <w:rPr>
+          <w:i/>
+          <w:iCs/>
+        </w:rPr>
+        <w:t xml:space="preserve"> </w:t>
+      </w:r>
+      <w:r>
+        <w:rPr>
+          <w:i/>
+          <w:iCs/>
+        </w:rPr>
+        <w:t>and references</w:t>
+      </w:r>
+      <w:r>
+        <w:rPr>
+          <w:i/>
+          <w:iCs/>
+        </w:rPr>
+        <w:t xml:space="preserve"> </w:t>
+      </w:r>
+      <w:r>
+        <w:rPr>
+          <w:i/>
+          <w:iCs/>
+        </w:rPr>
+        <w:t>based</w:t>
+      </w:r>
+      <w:r>
+        <w:rPr>
+          <w:i/>
+          <w:iCs/>
+        </w:rPr>
+        <w:t xml:space="preserve"> </w:t>
+      </w:r>
+      <w:r>
+        <w:rPr>
+          <w:i/>
+          <w:iCs/>
+        </w:rPr>
+        <w:t>on</w:t>
+      </w:r>
+      <w:r>
+        <w:rPr>
+          <w:i/>
+          <w:iCs/>
+        </w:rPr>
+        <w:t xml:space="preserve"> </w:t>
+      </w:r>
+      <w:r>
+        <w:rPr>
+          <w:i/>
+          <w:iCs/>
+        </w:rPr>
+        <w:t>problem</w:t>
+      </w:r>
+      <w:r>
+        <w:rPr>
+          <w:i/>
+          <w:iCs/>
+        </w:rPr>
+        <w:t xml:space="preserve"> </w:t>
+      </w:r>
+      <w:r>
+        <w:rPr>
+          <w:i/>
+          <w:iCs/>
+        </w:rPr>
+        <w:t>specification</w:t>
+      </w:r>
+      <w:r>
+        <w:rPr>
+          <w:i/>
+          <w:iCs/>
+        </w:rPr>
+        <w:t xml:space="preserve"> </w:t>
+      </w:r>
+      <w:r>
+        <w:rPr>
+          <w:i/>
+          <w:iCs/>
+        </w:rPr>
+        <w:t>and</w:t>
+      </w:r>
+      <w:r>
+        <w:rPr>
+          <w:i/>
+          <w:iCs/>
+        </w:rPr>
+        <w:t xml:space="preserve"> </w:t>
+      </w:r>
+      <w:r>
+        <w:rPr>
+          <w:i/>
+          <w:iCs/>
+        </w:rPr>
+        <w:t>objectives. The</w:t>
+      </w:r>
+      <w:r>
+        <w:rPr>
+          <w:i/>
+          <w:iCs/>
+        </w:rPr>
+        <w:t xml:space="preserve"> </w:t>
+      </w:r>
+      <w:r>
+        <w:rPr>
+          <w:i/>
+          <w:iCs/>
+        </w:rPr>
+        <w:t>results</w:t>
+      </w:r>
+      <w:r>
+        <w:rPr>
+          <w:i/>
+          <w:iCs/>
+        </w:rPr>
+        <w:t xml:space="preserve"> </w:t>
+      </w:r>
+      <w:r>
+        <w:rPr>
+          <w:i/>
+          <w:iCs/>
+        </w:rPr>
+        <w:t>clearly</w:t>
+      </w:r>
+      <w:r>
+        <w:rPr>
+          <w:i/>
+          <w:iCs/>
+        </w:rPr>
+        <w:t xml:space="preserve"> </w:t>
+      </w:r>
+      <w:r>
+        <w:rPr>
+          <w:i/>
+          <w:iCs/>
+        </w:rPr>
+        <w:t>state</w:t>
+      </w:r>
+      <w:r>
+        <w:rPr>
+          <w:i/>
+          <w:iCs/>
+        </w:rPr>
+        <w:t xml:space="preserve"> </w:t>
+      </w:r>
+      <w:r>
+        <w:rPr>
+          <w:i/>
+          <w:iCs/>
+        </w:rPr>
+        <w:t>that</w:t>
+      </w:r>
+      <w:r>
+        <w:rPr>
+          <w:i/>
+          <w:iCs/>
+        </w:rPr>
+        <w:t xml:space="preserve"> </w:t>
+      </w:r>
+      <w:r>
+        <w:rPr>
+          <w:i/>
+          <w:iCs/>
+        </w:rPr>
+        <w:t>the</w:t>
+      </w:r>
+      <w:r>
+        <w:rPr>
+          <w:i/>
+          <w:iCs/>
+        </w:rPr>
+        <w:t xml:space="preserve"> </w:t>
+      </w:r>
+      <w:r>
+        <w:rPr>
+          <w:i/>
+          <w:iCs/>
+        </w:rPr>
+        <w:t>models</w:t>
+      </w:r>
+      <w:r>
+        <w:rPr>
+          <w:i/>
+          <w:iCs/>
+        </w:rPr>
+        <w:t xml:space="preserve"> </w:t>
+      </w:r>
+      <w:r>
+        <w:rPr>
+          <w:i/>
+          <w:iCs/>
+        </w:rPr>
+        <w:t>are</w:t>
+      </w:r>
+      <w:r>
+        <w:rPr>
+          <w:i/>
+          <w:iCs/>
+        </w:rPr>
+        <w:t xml:space="preserve"> </w:t>
+      </w:r>
+      <w:r>
+        <w:rPr>
+          <w:i/>
+          <w:iCs/>
+        </w:rPr>
+        <w:t>neither overfitted</w:t>
+      </w:r>
+      <w:r>
+        <w:rPr>
+          <w:i/>
+          <w:iCs/>
+        </w:rPr>
+        <w:t xml:space="preserve"> </w:t>
+      </w:r>
+      <w:r>
+        <w:rPr>
+          <w:i/>
+          <w:iCs/>
+        </w:rPr>
+        <w:t>nor</w:t>
+      </w:r>
+      <w:r>
+        <w:rPr>
+          <w:i/>
+          <w:iCs/>
+        </w:rPr>
+        <w:t xml:space="preserve"> </w:t>
+      </w:r>
+      <w:r>
+        <w:rPr>
+          <w:i/>
+          <w:iCs/>
+        </w:rPr>
+        <w:t>underfitted.</w:t>
+      </w:r>
+      <w:r>
+        <w:rPr>
+          <w:i/>
+          <w:iCs/>
+        </w:rPr>
+        <w:t xml:space="preserve"> </w:t>
+      </w:r>
+      <w:r>
+        <w:rPr>
+          <w:i/>
+          <w:iCs/>
+        </w:rPr>
+        <w:t>An</w:t>
+      </w:r>
+      <w:r>
+        <w:rPr>
+          <w:i/>
+          <w:iCs/>
+        </w:rPr>
+        <w:t xml:space="preserve"> </w:t>
+      </w:r>
+      <w:r>
+        <w:rPr>
+          <w:i/>
+          <w:iCs/>
+        </w:rPr>
+        <w:t>excellent</w:t>
+      </w:r>
+      <w:r>
+        <w:rPr>
+          <w:i/>
+          <w:iCs/>
+        </w:rPr>
+        <w:t xml:space="preserve"> </w:t>
+      </w:r>
+      <w:r>
+        <w:rPr>
+          <w:i/>
+          <w:iCs/>
+        </w:rPr>
+        <w:t>defence</w:t>
+      </w:r>
+      <w:r>
+        <w:rPr>
+          <w:i/>
+          <w:iCs/>
+        </w:rPr>
+        <w:t xml:space="preserve"> </w:t>
+      </w:r>
+      <w:r>
+        <w:rPr>
+          <w:i/>
+          <w:iCs/>
+        </w:rPr>
+        <w:t>is provided.</w:t>
+      </w:r>
+      <w:r>
+        <w:rPr>
+          <w:i/>
+          <w:iCs/>
+        </w:rPr>
+        <w:t>”</w:t>
+      </w:r>
+    </w:p>
+    <w:p>
+      <w:pPr>
+        <w:rPr>
+          <w:i/>
+          <w:iCs/>
+        </w:rPr>
+      </w:pPr>
+      <w:r>
+        <w:rPr>
+          <w:i/>
+          <w:iCs/>
+        </w:rPr>
+        <w:br w:type="page"/>
+      </w:r>
+    </w:p>
+    <w:bookmarkStart w:id="4" w:name="_Toc182663131" w:displacedByCustomXml="next"/>
+    <w:sdt>
+      <w:sdtPr>
+        <w:id w:val="-853496748"/>
+        <w:docPartObj>
+          <w:docPartGallery w:val="Bibliographies"/>
+          <w:docPartUnique/>
+        </w:docPartObj>
+      </w:sdtPr>
+      <w:sdtEndPr>
+        <w:rPr>
+          <w:rFonts w:asciiTheme="minorHAnsi" w:eastAsiaTheme="minorHAnsi" w:hAnsiTheme="minorHAnsi" w:cstheme="minorBidi"/>
+          <w:color w:val="auto"/>
+          <w:sz w:val="24"/>
+          <w:szCs w:val="24"/>
+        </w:rPr>
+      </w:sdtEndPr>
+      <w:sdtContent>
+        <w:p>
+          <w:pPr>
+            <w:pStyle w:val="Heading1"/>
+          </w:pPr>
+          <w:r>
+            <w:t>References</w:t>
+          </w:r>
+          <w:bookmarkEnd w:id="4"/>
+        </w:p>
+        <w:sdt>
+          <w:sdtPr>
+            <w:id w:val="-573587230"/>
+            <w:bibliography/>
+          </w:sdtPr>
+          <w:sdtContent>
+            <w:p>
+              <w:r>
+                <w:fldChar w:fldCharType="begin"/>
+              </w:r>
+              <w:r>
+                <w:instrText xml:space="preserve"> BIBLIOGRAPHY </w:instrText>
+              </w:r>
+              <w:r>
+                <w:fldChar w:fldCharType="separate"/>
+              </w:r>
+              <w:r>
+                <w:rPr>
+                  <w:b/>
+                  <w:bCs/>
+                  <w:noProof/>
+                  <w:lang w:val="en-US"/>
+                </w:rPr>
+                <w:t>There are no sources in the current document.</w:t>
+              </w:r>
+              <w:r>
+                <w:rPr>
+                  <w:b/>
+                  <w:bCs/>
+                  <w:noProof/>
+                </w:rPr>
+                <w:fldChar w:fldCharType="end"/>
+              </w:r>
+            </w:p>
+          </w:sdtContent>
+        </w:sdt>
+      </w:sdtContent>
+    </w:sdt>
+    <w:p>
+      <w:pPr>
+        <w:rPr>
+          <w:i/>
+          <w:iCs/>
+          <w:lang w:val="en-IE"/>
+        </w:rPr>
+      </w:pPr>
     </w:p>
     <w:sectPr>
       <w:pgSz w:w="11906" w:h="16838"/>
@@ -20,6 +3411,194 @@
     </w:sectPr>
   </w:body>
 </w:document>
+</file>
+
+<file path=word/numbering.xml><?xml version="1.0" encoding="utf-8"?>
+<w:numbering xmlns:wpc="http://schemas.microsoft.com/office/word/2010/wordprocessingCanvas" xmlns:cx="http://schemas.microsoft.com/office/drawing/2014/chartex" xmlns:cx1="http://schemas.microsoft.com/office/drawing/2015/9/8/chartex" xmlns:cx2="http://schemas.microsoft.com/office/drawing/2015/10/21/chartex" xmlns:cx3="http://schemas.microsoft.com/office/drawing/2016/5/9/chartex" xmlns:cx4="http://schemas.microsoft.com/office/drawing/2016/5/10/chartex" xmlns:cx5="http://schemas.microsoft.com/office/drawing/2016/5/11/chartex" xmlns:cx6="http://schemas.microsoft.com/office/drawing/2016/5/12/chartex" xmlns:cx7="http://schemas.microsoft.com/office/drawing/2016/5/13/chartex" xmlns:cx8="http://schemas.microsoft.com/office/drawing/2016/5/14/chartex" xmlns:mc="http://schemas.openxmlformats.org/markup-compatibility/2006" xmlns:aink="http://schemas.microsoft.com/office/drawing/2016/ink" xmlns:am3d="http://schemas.microsoft.com/office/drawing/2017/model3d" xmlns:o="urn:schemas-microsoft-com:office:office" xmlns:oel="http://schemas.microsoft.com/office/2019/extlst" xmlns:r="http://schemas.openxmlformats.org/officeDocument/2006/relationships" xmlns:m="http://schemas.openxmlformats.org/officeDocument/2006/math" xmlns:v="urn:schemas-microsoft-com:vml" xmlns:wp14="http://schemas.microsoft.com/office/word/2010/wordprocessingDrawing" xmlns:wp="http://schemas.openxmlformats.org/drawingml/2006/wordprocessingDrawing" xmlns:w10="urn:schemas-microsoft-com:office:word" xmlns:w="http://schemas.openxmlformats.org/wordprocessingml/2006/main" xmlns:w14="http://schemas.microsoft.com/office/word/2010/wordml" xmlns:w15="http://schemas.microsoft.com/office/word/2012/wordml" xmlns:w16cex="http://schemas.microsoft.com/office/word/2018/wordml/cex" xmlns:w16cid="http://schemas.microsoft.com/office/word/2016/wordml/cid" xmlns:w16="http://schemas.microsoft.com/office/word/2018/wordml" xmlns:w16du="http://schemas.microsoft.com/office/word/2023/wordml/word16du" xmlns:w16sdtdh="http://schemas.microsoft.com/office/word/2020/wordml/sdtdatahash" xmlns:w16se="http://schemas.microsoft.com/office/word/2015/wordml/symex" xmlns:wpg="http://schemas.microsoft.com/office/word/2010/wordprocessingGroup" xmlns:wpi="http://schemas.microsoft.com/office/word/2010/wordprocessingInk" xmlns:wne="http://schemas.microsoft.com/office/word/2006/wordml" xmlns:wps="http://schemas.microsoft.com/office/word/2010/wordprocessingShape" mc:Ignorable="w14 w15 w16se w16cid w16 w16cex w16sdtdh w16du wp14">
+  <w:abstractNum w:abstractNumId="0" w15:restartNumberingAfterBreak="0">
+    <w:nsid w:val="3FD344E8"/>
+    <w:multiLevelType w:val="hybridMultilevel"/>
+    <w:tmpl w:val="CA825B9E"/>
+    <w:lvl w:ilvl="0" w:tplc="D2628000">
+      <w:start w:val="1"/>
+      <w:numFmt w:val="decimal"/>
+      <w:lvlText w:val="Objective %1:"/>
+      <w:lvlJc w:val="left"/>
+      <w:pPr>
+        <w:ind w:left="360" w:hanging="360"/>
+      </w:pPr>
+      <w:rPr>
+        <w:rFonts w:hint="default"/>
+        <w:b/>
+        <w:bCs/>
+      </w:rPr>
+    </w:lvl>
+    <w:lvl w:ilvl="1" w:tplc="18090019" w:tentative="1">
+      <w:start w:val="1"/>
+      <w:numFmt w:val="lowerLetter"/>
+      <w:lvlText w:val="%2."/>
+      <w:lvlJc w:val="left"/>
+      <w:pPr>
+        <w:ind w:left="1080" w:hanging="360"/>
+      </w:pPr>
+    </w:lvl>
+    <w:lvl w:ilvl="2" w:tplc="1809001B" w:tentative="1">
+      <w:start w:val="1"/>
+      <w:numFmt w:val="lowerRoman"/>
+      <w:lvlText w:val="%3."/>
+      <w:lvlJc w:val="right"/>
+      <w:pPr>
+        <w:ind w:left="1800" w:hanging="180"/>
+      </w:pPr>
+    </w:lvl>
+    <w:lvl w:ilvl="3" w:tplc="1809000F" w:tentative="1">
+      <w:start w:val="1"/>
+      <w:numFmt w:val="decimal"/>
+      <w:lvlText w:val="%4."/>
+      <w:lvlJc w:val="left"/>
+      <w:pPr>
+        <w:ind w:left="2520" w:hanging="360"/>
+      </w:pPr>
+    </w:lvl>
+    <w:lvl w:ilvl="4" w:tplc="18090019" w:tentative="1">
+      <w:start w:val="1"/>
+      <w:numFmt w:val="lowerLetter"/>
+      <w:lvlText w:val="%5."/>
+      <w:lvlJc w:val="left"/>
+      <w:pPr>
+        <w:ind w:left="3240" w:hanging="360"/>
+      </w:pPr>
+    </w:lvl>
+    <w:lvl w:ilvl="5" w:tplc="1809001B" w:tentative="1">
+      <w:start w:val="1"/>
+      <w:numFmt w:val="lowerRoman"/>
+      <w:lvlText w:val="%6."/>
+      <w:lvlJc w:val="right"/>
+      <w:pPr>
+        <w:ind w:left="3960" w:hanging="180"/>
+      </w:pPr>
+    </w:lvl>
+    <w:lvl w:ilvl="6" w:tplc="1809000F" w:tentative="1">
+      <w:start w:val="1"/>
+      <w:numFmt w:val="decimal"/>
+      <w:lvlText w:val="%7."/>
+      <w:lvlJc w:val="left"/>
+      <w:pPr>
+        <w:ind w:left="4680" w:hanging="360"/>
+      </w:pPr>
+    </w:lvl>
+    <w:lvl w:ilvl="7" w:tplc="18090019" w:tentative="1">
+      <w:start w:val="1"/>
+      <w:numFmt w:val="lowerLetter"/>
+      <w:lvlText w:val="%8."/>
+      <w:lvlJc w:val="left"/>
+      <w:pPr>
+        <w:ind w:left="5400" w:hanging="360"/>
+      </w:pPr>
+    </w:lvl>
+    <w:lvl w:ilvl="8" w:tplc="1809001B" w:tentative="1">
+      <w:start w:val="1"/>
+      <w:numFmt w:val="lowerRoman"/>
+      <w:lvlText w:val="%9."/>
+      <w:lvlJc w:val="right"/>
+      <w:pPr>
+        <w:ind w:left="6120" w:hanging="180"/>
+      </w:pPr>
+    </w:lvl>
+  </w:abstractNum>
+  <w:abstractNum w:abstractNumId="1" w15:restartNumberingAfterBreak="0">
+    <w:nsid w:val="6BE45B4D"/>
+    <w:multiLevelType w:val="hybridMultilevel"/>
+    <w:tmpl w:val="D6E0F304"/>
+    <w:lvl w:ilvl="0" w:tplc="1809000F">
+      <w:start w:val="1"/>
+      <w:numFmt w:val="decimal"/>
+      <w:lvlText w:val="%1."/>
+      <w:lvlJc w:val="left"/>
+      <w:pPr>
+        <w:ind w:left="720" w:hanging="360"/>
+      </w:pPr>
+    </w:lvl>
+    <w:lvl w:ilvl="1" w:tplc="18090019" w:tentative="1">
+      <w:start w:val="1"/>
+      <w:numFmt w:val="lowerLetter"/>
+      <w:lvlText w:val="%2."/>
+      <w:lvlJc w:val="left"/>
+      <w:pPr>
+        <w:ind w:left="1440" w:hanging="360"/>
+      </w:pPr>
+    </w:lvl>
+    <w:lvl w:ilvl="2" w:tplc="1809001B" w:tentative="1">
+      <w:start w:val="1"/>
+      <w:numFmt w:val="lowerRoman"/>
+      <w:lvlText w:val="%3."/>
+      <w:lvlJc w:val="right"/>
+      <w:pPr>
+        <w:ind w:left="2160" w:hanging="180"/>
+      </w:pPr>
+    </w:lvl>
+    <w:lvl w:ilvl="3" w:tplc="1809000F" w:tentative="1">
+      <w:start w:val="1"/>
+      <w:numFmt w:val="decimal"/>
+      <w:lvlText w:val="%4."/>
+      <w:lvlJc w:val="left"/>
+      <w:pPr>
+        <w:ind w:left="2880" w:hanging="360"/>
+      </w:pPr>
+    </w:lvl>
+    <w:lvl w:ilvl="4" w:tplc="18090019" w:tentative="1">
+      <w:start w:val="1"/>
+      <w:numFmt w:val="lowerLetter"/>
+      <w:lvlText w:val="%5."/>
+      <w:lvlJc w:val="left"/>
+      <w:pPr>
+        <w:ind w:left="3600" w:hanging="360"/>
+      </w:pPr>
+    </w:lvl>
+    <w:lvl w:ilvl="5" w:tplc="1809001B" w:tentative="1">
+      <w:start w:val="1"/>
+      <w:numFmt w:val="lowerRoman"/>
+      <w:lvlText w:val="%6."/>
+      <w:lvlJc w:val="right"/>
+      <w:pPr>
+        <w:ind w:left="4320" w:hanging="180"/>
+      </w:pPr>
+    </w:lvl>
+    <w:lvl w:ilvl="6" w:tplc="1809000F" w:tentative="1">
+      <w:start w:val="1"/>
+      <w:numFmt w:val="decimal"/>
+      <w:lvlText w:val="%7."/>
+      <w:lvlJc w:val="left"/>
+      <w:pPr>
+        <w:ind w:left="5040" w:hanging="360"/>
+      </w:pPr>
+    </w:lvl>
+    <w:lvl w:ilvl="7" w:tplc="18090019" w:tentative="1">
+      <w:start w:val="1"/>
+      <w:numFmt w:val="lowerLetter"/>
+      <w:lvlText w:val="%8."/>
+      <w:lvlJc w:val="left"/>
+      <w:pPr>
+        <w:ind w:left="5760" w:hanging="360"/>
+      </w:pPr>
+    </w:lvl>
+    <w:lvl w:ilvl="8" w:tplc="1809001B" w:tentative="1">
+      <w:start w:val="1"/>
+      <w:numFmt w:val="lowerRoman"/>
+      <w:lvlText w:val="%9."/>
+      <w:lvlJc w:val="right"/>
+      <w:pPr>
+        <w:ind w:left="6480" w:hanging="180"/>
+      </w:pPr>
+    </w:lvl>
+  </w:abstractNum>
+  <w:num w:numId="1" w16cid:durableId="1523278640">
+    <w:abstractNumId w:val="1"/>
+  </w:num>
+  <w:num w:numId="2" w16cid:durableId="576135919">
+    <w:abstractNumId w:val="0"/>
+  </w:num>
+</w:numbering>
 </file>
 
 <file path=word/styles.xml><?xml version="1.0" encoding="utf-8"?>
@@ -422,6 +4001,10 @@
   <w:style w:type="paragraph" w:default="1" w:styleId="Normal">
     <w:name w:val="Normal"/>
     <w:qFormat/>
+    <w:rsid w:val="00272B89"/>
+    <w:rPr>
+      <w:lang w:val="en-GB"/>
+    </w:rPr>
   </w:style>
   <w:style w:type="paragraph" w:styleId="Heading1">
     <w:name w:val="heading 1"/>
@@ -961,6 +4544,62 @@
       <w:shd w:val="clear" w:color="auto" w:fill="E1DFDD"/>
     </w:rPr>
   </w:style>
+  <w:style w:type="character" w:styleId="FollowedHyperlink">
+    <w:name w:val="FollowedHyperlink"/>
+    <w:basedOn w:val="DefaultParagraphFont"/>
+    <w:uiPriority w:val="99"/>
+    <w:semiHidden/>
+    <w:unhideWhenUsed/>
+    <w:rsid w:val="00A77A27"/>
+    <w:rPr>
+      <w:color w:val="96607D" w:themeColor="followedHyperlink"/>
+      <w:u w:val="single"/>
+    </w:rPr>
+  </w:style>
+  <w:style w:type="table" w:styleId="TableGrid">
+    <w:name w:val="Table Grid"/>
+    <w:basedOn w:val="TableNormal"/>
+    <w:uiPriority w:val="39"/>
+    <w:rsid w:val="00272B89"/>
+    <w:pPr>
+      <w:spacing w:after="0" w:line="240" w:lineRule="auto"/>
+    </w:pPr>
+    <w:tblPr>
+      <w:tblBorders>
+        <w:top w:val="single" w:sz="4" w:space="0" w:color="auto"/>
+        <w:left w:val="single" w:sz="4" w:space="0" w:color="auto"/>
+        <w:bottom w:val="single" w:sz="4" w:space="0" w:color="auto"/>
+        <w:right w:val="single" w:sz="4" w:space="0" w:color="auto"/>
+        <w:insideH w:val="single" w:sz="4" w:space="0" w:color="auto"/>
+        <w:insideV w:val="single" w:sz="4" w:space="0" w:color="auto"/>
+      </w:tblBorders>
+    </w:tblPr>
+  </w:style>
+  <w:style w:type="paragraph" w:styleId="TOC1">
+    <w:name w:val="toc 1"/>
+    <w:basedOn w:val="Normal"/>
+    <w:next w:val="Normal"/>
+    <w:autoRedefine/>
+    <w:uiPriority w:val="39"/>
+    <w:unhideWhenUsed/>
+    <w:rsid w:val="00272B89"/>
+    <w:pPr>
+      <w:spacing w:after="100"/>
+    </w:pPr>
+  </w:style>
+  <w:style w:type="paragraph" w:styleId="TOC2">
+    <w:name w:val="toc 2"/>
+    <w:basedOn w:val="Normal"/>
+    <w:next w:val="Normal"/>
+    <w:autoRedefine/>
+    <w:uiPriority w:val="39"/>
+    <w:unhideWhenUsed/>
+    <w:rsid w:val="00272B89"/>
+    <w:pPr>
+      <w:spacing w:after="100"/>
+      <w:ind w:left="240"/>
+    </w:pPr>
+  </w:style>
 </w:styles>
 </file>
 
@@ -1257,4 +4896,68 @@
     </a:ext>
   </a:extLst>
 </a:theme>
+</file>
+
+<file path=customXml/item1.xml><?xml version="1.0" encoding="utf-8"?>
+<b:Sources xmlns:b="http://schemas.openxmlformats.org/officeDocument/2006/bibliography" xmlns="http://schemas.openxmlformats.org/officeDocument/2006/bibliography" SelectedStyle="\HarvardAnglia2008OfficeOnline.xsl" StyleName="Harvard - Anglia" Version="2008">
+  <b:Source>
+    <b:Tag>Dep22</b:Tag>
+    <b:SourceType>InternetSite</b:SourceType>
+    <b:Guid>{3501430F-883E-408B-AFD2-DE5E47054829}</b:Guid>
+    <b:Author>
+      <b:Author>
+        <b:Corporate>Department of Housing, Local Government and Heritage</b:Corporate>
+      </b:Author>
+    </b:Author>
+    <b:Title>Social Housing Construction Status Report Q2 2022</b:Title>
+    <b:Year>2022</b:Year>
+    <b:YearAccessed>2024</b:YearAccessed>
+    <b:MonthAccessed>November</b:MonthAccessed>
+    <b:DayAccessed>14</b:DayAccessed>
+    <b:URL>https://opendata.housing.gov.ie/dataset/social-housing-construction-status-report-q2-2022</b:URL>
+    <b:RefOrder>2</b:RefOrder>
+  </b:Source>
+  <b:Source>
+    <b:Tag>Cla24</b:Tag>
+    <b:SourceType>JournalArticle</b:SourceType>
+    <b:Guid>{0DBB18BE-EA8B-4932-B987-E77618AEA1A6}</b:Guid>
+    <b:Title>Reified scarcity &amp; the problem space of ‘need’: unpacking Australian social housing policy</b:Title>
+    <b:Year>2024</b:Year>
+    <b:Author>
+      <b:Author>
+        <b:NameList>
+          <b:Person>
+            <b:Last>Clarke</b:Last>
+            <b:First>A</b:First>
+          </b:Person>
+          <b:Person>
+            <b:Last>Cheshire</b:Last>
+            <b:First>L</b:First>
+          </b:Person>
+          <b:Person>
+            <b:Last>Parsell</b:Last>
+            <b:First>C</b:First>
+          </b:Person>
+          <b:Person>
+            <b:Last>Morris</b:Last>
+            <b:First>A</b:First>
+          </b:Person>
+        </b:NameList>
+      </b:Author>
+    </b:Author>
+    <b:JournalName>Housing Studies</b:JournalName>
+    <b:Pages>565-583</b:Pages>
+    <b:Volume>39</b:Volume>
+    <b:Issue>2</b:Issue>
+    <b:RefOrder>1</b:RefOrder>
+  </b:Source>
+</b:Sources>
+</file>
+
+<file path=customXml/itemProps1.xml><?xml version="1.0" encoding="utf-8"?>
+<ds:datastoreItem xmlns:ds="http://schemas.openxmlformats.org/officeDocument/2006/customXml" ds:itemID="{C9A9600E-C135-478A-BF06-0C66E2C5C097}">
+  <ds:schemaRefs>
+    <ds:schemaRef ds:uri="http://schemas.openxmlformats.org/officeDocument/2006/bibliography"/>
+  </ds:schemaRefs>
+</ds:datastoreItem>
 </file>
</xml_diff>